<commit_message>
Changes to quiz database
</commit_message>
<xml_diff>
--- a/Dummy data for database.docx
+++ b/Dummy data for database.docx
@@ -237,13 +237,7 @@
                 <w:rPr>
                   <w:rStyle w:val="Hyperlink"/>
                 </w:rPr>
-                <w:t>mary</w:t>
-              </w:r>
-              <w:r>
-                <w:rPr>
-                  <w:rStyle w:val="Hyperlink"/>
-                </w:rPr>
-                <w:t>@gmail.com</w:t>
+                <w:t>mary@gmail.com</w:t>
               </w:r>
             </w:hyperlink>
           </w:p>
@@ -319,13 +313,7 @@
                 <w:rPr>
                   <w:rStyle w:val="Hyperlink"/>
                 </w:rPr>
-                <w:t>luke</w:t>
-              </w:r>
-              <w:r>
-                <w:rPr>
-                  <w:rStyle w:val="Hyperlink"/>
-                </w:rPr>
-                <w:t>@gmail.com</w:t>
+                <w:t>luke@gmail.com</w:t>
               </w:r>
             </w:hyperlink>
           </w:p>
@@ -372,10 +360,7 @@
               <w:jc w:val="center"/>
             </w:pPr>
             <w:r>
-              <w:t>T</w:t>
-            </w:r>
-            <w:r>
-              <w:t>ID</w:t>
+              <w:t>TID</w:t>
             </w:r>
           </w:p>
         </w:tc>
@@ -505,13 +490,7 @@
                 <w:rPr>
                   <w:rStyle w:val="Hyperlink"/>
                 </w:rPr>
-                <w:t>chris</w:t>
-              </w:r>
-              <w:r>
-                <w:rPr>
-                  <w:rStyle w:val="Hyperlink"/>
-                </w:rPr>
-                <w:t>@gmail.com</w:t>
+                <w:t>chris@gmail.com</w:t>
               </w:r>
             </w:hyperlink>
           </w:p>
@@ -587,13 +566,7 @@
                 <w:rPr>
                   <w:rStyle w:val="Hyperlink"/>
                 </w:rPr>
-                <w:t>joseph</w:t>
-              </w:r>
-              <w:r>
-                <w:rPr>
-                  <w:rStyle w:val="Hyperlink"/>
-                </w:rPr>
-                <w:t>@gmail.com</w:t>
+                <w:t>joseph@gmail.com</w:t>
               </w:r>
             </w:hyperlink>
           </w:p>
@@ -669,13 +642,7 @@
                 <w:rPr>
                   <w:rStyle w:val="Hyperlink"/>
                 </w:rPr>
-                <w:t>god</w:t>
-              </w:r>
-              <w:r>
-                <w:rPr>
-                  <w:rStyle w:val="Hyperlink"/>
-                </w:rPr>
-                <w:t>@gmail.com</w:t>
+                <w:t>god@gmail.com</w:t>
               </w:r>
             </w:hyperlink>
           </w:p>
@@ -722,10 +689,7 @@
               <w:jc w:val="center"/>
             </w:pPr>
             <w:r>
-              <w:t>C</w:t>
-            </w:r>
-            <w:r>
-              <w:t>ID</w:t>
+              <w:t>CID</w:t>
             </w:r>
           </w:p>
         </w:tc>
@@ -806,10 +770,7 @@
               <w:jc w:val="center"/>
             </w:pPr>
             <w:r>
-              <w:t>IS11</w:t>
-            </w:r>
-            <w:r>
-              <w:t>2</w:t>
+              <w:t>IS112</w:t>
             </w:r>
           </w:p>
         </w:tc>
@@ -846,10 +807,7 @@
               <w:jc w:val="center"/>
             </w:pPr>
             <w:r>
-              <w:t>IS11</w:t>
-            </w:r>
-            <w:r>
-              <w:t>3</w:t>
+              <w:t>IS113</w:t>
             </w:r>
           </w:p>
         </w:tc>
@@ -936,8 +894,8 @@
         <w:gridCol w:w="939"/>
         <w:gridCol w:w="1643"/>
         <w:gridCol w:w="2210"/>
-        <w:gridCol w:w="1693"/>
-        <w:gridCol w:w="1693"/>
+        <w:gridCol w:w="2162"/>
+        <w:gridCol w:w="1224"/>
       </w:tblGrid>
       <w:tr>
         <w:trPr>
@@ -997,7 +955,7 @@
         </w:tc>
         <w:tc>
           <w:tcPr>
-            <w:tcW w:w="1693" w:type="dxa"/>
+            <w:tcW w:w="2162" w:type="dxa"/>
           </w:tcPr>
           <w:p>
             <w:pPr>
@@ -1010,7 +968,7 @@
         </w:tc>
         <w:tc>
           <w:tcPr>
-            <w:tcW w:w="1693" w:type="dxa"/>
+            <w:tcW w:w="1224" w:type="dxa"/>
           </w:tcPr>
           <w:p>
             <w:pPr>
@@ -1073,21 +1031,36 @@
             <w:r>
               <w:t>2021-04-01</w:t>
             </w:r>
-          </w:p>
-        </w:tc>
-        <w:tc>
-          <w:tcPr>
-            <w:tcW w:w="1693" w:type="dxa"/>
+            <w:r>
+              <w:t xml:space="preserve"> 09:15:00</w:t>
+            </w:r>
+          </w:p>
+        </w:tc>
+        <w:tc>
+          <w:tcPr>
+            <w:tcW w:w="2162" w:type="dxa"/>
           </w:tcPr>
           <w:p>
             <w:r>
               <w:t>2021-06-01</w:t>
             </w:r>
-          </w:p>
-        </w:tc>
-        <w:tc>
-          <w:tcPr>
-            <w:tcW w:w="1693" w:type="dxa"/>
+            <w:r>
+              <w:t xml:space="preserve"> 18</w:t>
+            </w:r>
+            <w:r>
+              <w:t>:</w:t>
+            </w:r>
+            <w:r>
+              <w:t>00</w:t>
+            </w:r>
+            <w:r>
+              <w:t>:00</w:t>
+            </w:r>
+          </w:p>
+        </w:tc>
+        <w:tc>
+          <w:tcPr>
+            <w:tcW w:w="1224" w:type="dxa"/>
           </w:tcPr>
           <w:p>
             <w:r>
@@ -1109,10 +1082,7 @@
               <w:jc w:val="center"/>
             </w:pPr>
             <w:r>
-              <w:t>G</w:t>
-            </w:r>
-            <w:r>
-              <w:t>2</w:t>
+              <w:t>G2</w:t>
             </w:r>
           </w:p>
         </w:tc>
@@ -1148,35 +1118,35 @@
           </w:tcPr>
           <w:p>
             <w:r>
-              <w:t>2021-0</w:t>
-            </w:r>
-            <w:r>
-              <w:t>5</w:t>
-            </w:r>
-            <w:r>
-              <w:t>-01</w:t>
-            </w:r>
-          </w:p>
-        </w:tc>
-        <w:tc>
-          <w:tcPr>
-            <w:tcW w:w="1693" w:type="dxa"/>
-          </w:tcPr>
-          <w:p>
-            <w:r>
-              <w:t>2021-0</w:t>
-            </w:r>
-            <w:r>
-              <w:t>7</w:t>
-            </w:r>
-            <w:r>
-              <w:t>-01</w:t>
-            </w:r>
-          </w:p>
-        </w:tc>
-        <w:tc>
-          <w:tcPr>
-            <w:tcW w:w="1693" w:type="dxa"/>
+              <w:t>2021-05-01</w:t>
+            </w:r>
+            <w:r>
+              <w:t xml:space="preserve"> </w:t>
+            </w:r>
+            <w:r>
+              <w:t>09:15:00</w:t>
+            </w:r>
+          </w:p>
+        </w:tc>
+        <w:tc>
+          <w:tcPr>
+            <w:tcW w:w="2162" w:type="dxa"/>
+          </w:tcPr>
+          <w:p>
+            <w:r>
+              <w:t>2021-07-01</w:t>
+            </w:r>
+            <w:r>
+              <w:t xml:space="preserve"> </w:t>
+            </w:r>
+            <w:r>
+              <w:t>18:00:00</w:t>
+            </w:r>
+          </w:p>
+        </w:tc>
+        <w:tc>
+          <w:tcPr>
+            <w:tcW w:w="1224" w:type="dxa"/>
           </w:tcPr>
           <w:p>
             <w:r>
@@ -1211,10 +1181,7 @@
               <w:jc w:val="center"/>
             </w:pPr>
             <w:r>
-              <w:t>IS11</w:t>
-            </w:r>
-            <w:r>
-              <w:t>2</w:t>
+              <w:t>IS112</w:t>
             </w:r>
           </w:p>
         </w:tc>
@@ -1227,10 +1194,7 @@
               <w:jc w:val="center"/>
             </w:pPr>
             <w:r>
-              <w:t>00</w:t>
-            </w:r>
-            <w:r>
-              <w:t>2</w:t>
+              <w:t>002</w:t>
             </w:r>
           </w:p>
         </w:tc>
@@ -1242,21 +1206,33 @@
             <w:r>
               <w:t>2021-04-01</w:t>
             </w:r>
-          </w:p>
-        </w:tc>
-        <w:tc>
-          <w:tcPr>
-            <w:tcW w:w="1693" w:type="dxa"/>
+            <w:r>
+              <w:t xml:space="preserve"> </w:t>
+            </w:r>
+            <w:r>
+              <w:t>09:15:00</w:t>
+            </w:r>
+          </w:p>
+        </w:tc>
+        <w:tc>
+          <w:tcPr>
+            <w:tcW w:w="2162" w:type="dxa"/>
           </w:tcPr>
           <w:p>
             <w:r>
               <w:t>2021-06-01</w:t>
             </w:r>
-          </w:p>
-        </w:tc>
-        <w:tc>
-          <w:tcPr>
-            <w:tcW w:w="1693" w:type="dxa"/>
+            <w:r>
+              <w:t xml:space="preserve"> </w:t>
+            </w:r>
+            <w:r>
+              <w:t>18:00:00</w:t>
+            </w:r>
+          </w:p>
+        </w:tc>
+        <w:tc>
+          <w:tcPr>
+            <w:tcW w:w="1224" w:type="dxa"/>
           </w:tcPr>
           <w:p>
             <w:r>
@@ -1278,10 +1254,7 @@
               <w:jc w:val="center"/>
             </w:pPr>
             <w:r>
-              <w:t>G</w:t>
-            </w:r>
-            <w:r>
-              <w:t>2</w:t>
+              <w:t>G2</w:t>
             </w:r>
           </w:p>
         </w:tc>
@@ -1294,10 +1267,7 @@
               <w:jc w:val="center"/>
             </w:pPr>
             <w:r>
-              <w:t>IS11</w:t>
-            </w:r>
-            <w:r>
-              <w:t>2</w:t>
+              <w:t>IS112</w:t>
             </w:r>
           </w:p>
         </w:tc>
@@ -1310,10 +1280,7 @@
               <w:jc w:val="center"/>
             </w:pPr>
             <w:r>
-              <w:t>00</w:t>
-            </w:r>
-            <w:r>
-              <w:t>2</w:t>
+              <w:t>002</w:t>
             </w:r>
           </w:p>
         </w:tc>
@@ -1331,11 +1298,17 @@
             <w:r>
               <w:t>-01</w:t>
             </w:r>
-          </w:p>
-        </w:tc>
-        <w:tc>
-          <w:tcPr>
-            <w:tcW w:w="1693" w:type="dxa"/>
+            <w:r>
+              <w:t xml:space="preserve"> </w:t>
+            </w:r>
+            <w:r>
+              <w:t>09:15:00</w:t>
+            </w:r>
+          </w:p>
+        </w:tc>
+        <w:tc>
+          <w:tcPr>
+            <w:tcW w:w="2162" w:type="dxa"/>
           </w:tcPr>
           <w:p>
             <w:r>
@@ -1347,11 +1320,17 @@
             <w:r>
               <w:t>-01</w:t>
             </w:r>
-          </w:p>
-        </w:tc>
-        <w:tc>
-          <w:tcPr>
-            <w:tcW w:w="1693" w:type="dxa"/>
+            <w:r>
+              <w:t xml:space="preserve"> </w:t>
+            </w:r>
+            <w:r>
+              <w:t>18:00:00</w:t>
+            </w:r>
+          </w:p>
+        </w:tc>
+        <w:tc>
+          <w:tcPr>
+            <w:tcW w:w="1224" w:type="dxa"/>
           </w:tcPr>
           <w:p>
             <w:r>
@@ -1386,10 +1365,7 @@
               <w:jc w:val="center"/>
             </w:pPr>
             <w:r>
-              <w:t>IS11</w:t>
-            </w:r>
-            <w:r>
-              <w:t>3</w:t>
+              <w:t>IS113</w:t>
             </w:r>
           </w:p>
         </w:tc>
@@ -1402,10 +1378,7 @@
               <w:jc w:val="center"/>
             </w:pPr>
             <w:r>
-              <w:t>00</w:t>
-            </w:r>
-            <w:r>
-              <w:t>3</w:t>
+              <w:t>003</w:t>
             </w:r>
           </w:p>
         </w:tc>
@@ -1417,21 +1390,33 @@
             <w:r>
               <w:t>2021-04-01</w:t>
             </w:r>
-          </w:p>
-        </w:tc>
-        <w:tc>
-          <w:tcPr>
-            <w:tcW w:w="1693" w:type="dxa"/>
+            <w:r>
+              <w:t xml:space="preserve"> </w:t>
+            </w:r>
+            <w:r>
+              <w:t>09:15:00</w:t>
+            </w:r>
+          </w:p>
+        </w:tc>
+        <w:tc>
+          <w:tcPr>
+            <w:tcW w:w="2162" w:type="dxa"/>
           </w:tcPr>
           <w:p>
             <w:r>
               <w:t>2021-06-01</w:t>
             </w:r>
-          </w:p>
-        </w:tc>
-        <w:tc>
-          <w:tcPr>
-            <w:tcW w:w="1693" w:type="dxa"/>
+            <w:r>
+              <w:t xml:space="preserve"> </w:t>
+            </w:r>
+            <w:r>
+              <w:t>18:00:00</w:t>
+            </w:r>
+          </w:p>
+        </w:tc>
+        <w:tc>
+          <w:tcPr>
+            <w:tcW w:w="1224" w:type="dxa"/>
           </w:tcPr>
           <w:p>
             <w:r>
@@ -1466,10 +1451,7 @@
               <w:jc w:val="center"/>
             </w:pPr>
             <w:r>
-              <w:t>IS11</w:t>
-            </w:r>
-            <w:r>
-              <w:t>3</w:t>
+              <w:t>IS113</w:t>
             </w:r>
           </w:p>
         </w:tc>
@@ -1482,10 +1464,7 @@
               <w:jc w:val="center"/>
             </w:pPr>
             <w:r>
-              <w:t>00</w:t>
-            </w:r>
-            <w:r>
-              <w:t>3</w:t>
+              <w:t>003</w:t>
             </w:r>
           </w:p>
         </w:tc>
@@ -1497,21 +1476,33 @@
             <w:r>
               <w:t>2021-05-01</w:t>
             </w:r>
-          </w:p>
-        </w:tc>
-        <w:tc>
-          <w:tcPr>
-            <w:tcW w:w="1693" w:type="dxa"/>
+            <w:r>
+              <w:t xml:space="preserve"> </w:t>
+            </w:r>
+            <w:r>
+              <w:t>09:15:00</w:t>
+            </w:r>
+          </w:p>
+        </w:tc>
+        <w:tc>
+          <w:tcPr>
+            <w:tcW w:w="2162" w:type="dxa"/>
           </w:tcPr>
           <w:p>
             <w:r>
               <w:t>2021-07-01</w:t>
             </w:r>
-          </w:p>
-        </w:tc>
-        <w:tc>
-          <w:tcPr>
-            <w:tcW w:w="1693" w:type="dxa"/>
+            <w:r>
+              <w:t xml:space="preserve"> </w:t>
+            </w:r>
+            <w:r>
+              <w:t>18:00:00</w:t>
+            </w:r>
+          </w:p>
+        </w:tc>
+        <w:tc>
+          <w:tcPr>
+            <w:tcW w:w="1224" w:type="dxa"/>
           </w:tcPr>
           <w:p>
             <w:r>
@@ -1533,10 +1524,7 @@
               <w:jc w:val="center"/>
             </w:pPr>
             <w:r>
-              <w:t>G</w:t>
-            </w:r>
-            <w:r>
-              <w:t>2</w:t>
+              <w:t>G2</w:t>
             </w:r>
           </w:p>
         </w:tc>
@@ -1549,10 +1537,7 @@
               <w:jc w:val="center"/>
             </w:pPr>
             <w:r>
-              <w:t>IS</w:t>
-            </w:r>
-            <w:r>
-              <w:t>216</w:t>
+              <w:t>IS216</w:t>
             </w:r>
           </w:p>
         </w:tc>
@@ -1565,10 +1550,7 @@
               <w:jc w:val="center"/>
             </w:pPr>
             <w:r>
-              <w:t>00</w:t>
-            </w:r>
-            <w:r>
-              <w:t>1</w:t>
+              <w:t>001</w:t>
             </w:r>
           </w:p>
         </w:tc>
@@ -1578,35 +1560,35 @@
           </w:tcPr>
           <w:p>
             <w:r>
-              <w:t>2021-0</w:t>
-            </w:r>
-            <w:r>
-              <w:t>5</w:t>
-            </w:r>
-            <w:r>
-              <w:t>-01</w:t>
-            </w:r>
-          </w:p>
-        </w:tc>
-        <w:tc>
-          <w:tcPr>
-            <w:tcW w:w="1693" w:type="dxa"/>
-          </w:tcPr>
-          <w:p>
-            <w:r>
-              <w:t>2021-0</w:t>
-            </w:r>
-            <w:r>
-              <w:t>7</w:t>
-            </w:r>
-            <w:r>
-              <w:t>-01</w:t>
-            </w:r>
-          </w:p>
-        </w:tc>
-        <w:tc>
-          <w:tcPr>
-            <w:tcW w:w="1693" w:type="dxa"/>
+              <w:t>2021-05-01</w:t>
+            </w:r>
+            <w:r>
+              <w:t xml:space="preserve"> </w:t>
+            </w:r>
+            <w:r>
+              <w:t>09:15:00</w:t>
+            </w:r>
+          </w:p>
+        </w:tc>
+        <w:tc>
+          <w:tcPr>
+            <w:tcW w:w="2162" w:type="dxa"/>
+          </w:tcPr>
+          <w:p>
+            <w:r>
+              <w:t>2021-07-01</w:t>
+            </w:r>
+            <w:r>
+              <w:t xml:space="preserve"> </w:t>
+            </w:r>
+            <w:r>
+              <w:t>18:00:00</w:t>
+            </w:r>
+          </w:p>
+        </w:tc>
+        <w:tc>
+          <w:tcPr>
+            <w:tcW w:w="1224" w:type="dxa"/>
           </w:tcPr>
           <w:p>
             <w:r>
@@ -1638,7 +1620,7 @@
         <w:gridCol w:w="743"/>
         <w:gridCol w:w="787"/>
         <w:gridCol w:w="904"/>
-        <w:gridCol w:w="1984"/>
+        <w:gridCol w:w="2381"/>
       </w:tblGrid>
       <w:tr>
         <w:trPr>
@@ -1685,7 +1667,7 @@
         </w:tc>
         <w:tc>
           <w:tcPr>
-            <w:tcW w:w="1984" w:type="dxa"/>
+            <w:tcW w:w="2381" w:type="dxa"/>
           </w:tcPr>
           <w:p>
             <w:pPr>
@@ -1742,11 +1724,17 @@
         </w:tc>
         <w:tc>
           <w:tcPr>
-            <w:tcW w:w="1984" w:type="dxa"/>
+            <w:tcW w:w="2381" w:type="dxa"/>
           </w:tcPr>
           <w:p>
             <w:r>
               <w:t>2021-04-01</w:t>
+            </w:r>
+            <w:r>
+              <w:t xml:space="preserve"> </w:t>
+            </w:r>
+            <w:r>
+              <w:t>09:15:00</w:t>
             </w:r>
           </w:p>
         </w:tc>
@@ -1777,10 +1765,7 @@
               <w:jc w:val="center"/>
             </w:pPr>
             <w:r>
-              <w:t>G</w:t>
-            </w:r>
-            <w:r>
-              <w:t>1</w:t>
+              <w:t>G1</w:t>
             </w:r>
           </w:p>
         </w:tc>
@@ -1799,11 +1784,17 @@
         </w:tc>
         <w:tc>
           <w:tcPr>
-            <w:tcW w:w="1984" w:type="dxa"/>
+            <w:tcW w:w="2381" w:type="dxa"/>
           </w:tcPr>
           <w:p>
             <w:r>
               <w:t>2021-04-01</w:t>
+            </w:r>
+            <w:r>
+              <w:t xml:space="preserve"> </w:t>
+            </w:r>
+            <w:r>
+              <w:t>09:15:00</w:t>
             </w:r>
           </w:p>
         </w:tc>
@@ -1834,10 +1825,7 @@
               <w:jc w:val="center"/>
             </w:pPr>
             <w:r>
-              <w:t>G</w:t>
-            </w:r>
-            <w:r>
-              <w:t>2</w:t>
+              <w:t>G2</w:t>
             </w:r>
           </w:p>
         </w:tc>
@@ -1856,11 +1844,17 @@
         </w:tc>
         <w:tc>
           <w:tcPr>
-            <w:tcW w:w="1984" w:type="dxa"/>
+            <w:tcW w:w="2381" w:type="dxa"/>
           </w:tcPr>
           <w:p>
             <w:r>
               <w:t>2021-05-01</w:t>
+            </w:r>
+            <w:r>
+              <w:t xml:space="preserve"> </w:t>
+            </w:r>
+            <w:r>
+              <w:t>09:15:00</w:t>
             </w:r>
           </w:p>
         </w:tc>
@@ -2060,6 +2054,12 @@
             <w:r>
               <w:t>2021-04-01</w:t>
             </w:r>
+            <w:r>
+              <w:t xml:space="preserve"> </w:t>
+            </w:r>
+            <w:r>
+              <w:t>09:15:00</w:t>
+            </w:r>
           </w:p>
         </w:tc>
         <w:tc>
@@ -2165,6 +2165,12 @@
             <w:r>
               <w:t>2021-04-01</w:t>
             </w:r>
+            <w:r>
+              <w:t xml:space="preserve"> </w:t>
+            </w:r>
+            <w:r>
+              <w:t>09:15:00</w:t>
+            </w:r>
           </w:p>
         </w:tc>
         <w:tc>
@@ -2245,10 +2251,7 @@
               <w:jc w:val="center"/>
             </w:pPr>
             <w:r>
-              <w:t>G</w:t>
-            </w:r>
-            <w:r>
-              <w:t>1</w:t>
+              <w:t>G1</w:t>
             </w:r>
           </w:p>
         </w:tc>
@@ -2261,10 +2264,7 @@
               <w:jc w:val="center"/>
             </w:pPr>
             <w:r>
-              <w:t>IS11</w:t>
-            </w:r>
-            <w:r>
-              <w:t>1</w:t>
+              <w:t>IS111</w:t>
             </w:r>
           </w:p>
         </w:tc>
@@ -2274,13 +2274,19 @@
           </w:tcPr>
           <w:p>
             <w:r>
-              <w:t>2021-0</w:t>
-            </w:r>
-            <w:r>
-              <w:t>4</w:t>
-            </w:r>
-            <w:r>
-              <w:t>-01</w:t>
+              <w:t>202</w:t>
+            </w:r>
+            <w:r>
+              <w:t xml:space="preserve"> </w:t>
+            </w:r>
+            <w:r>
+              <w:t>1-04-01</w:t>
+            </w:r>
+            <w:r>
+              <w:t xml:space="preserve"> </w:t>
+            </w:r>
+            <w:r>
+              <w:t>09:15:00</w:t>
             </w:r>
           </w:p>
         </w:tc>
@@ -2393,6 +2399,12 @@
             <w:r>
               <w:t>2021-04-01</w:t>
             </w:r>
+            <w:r>
+              <w:t xml:space="preserve"> </w:t>
+            </w:r>
+            <w:r>
+              <w:t>09:15:00</w:t>
+            </w:r>
           </w:p>
         </w:tc>
         <w:tc>
@@ -2517,6 +2529,12 @@
             <w:r>
               <w:t>2021-04-01</w:t>
             </w:r>
+            <w:r>
+              <w:t xml:space="preserve"> </w:t>
+            </w:r>
+            <w:r>
+              <w:t>09:15:00</w:t>
+            </w:r>
           </w:p>
         </w:tc>
         <w:tc>
@@ -2627,6 +2645,12 @@
           <w:p>
             <w:r>
               <w:t>2021-04-01</w:t>
+            </w:r>
+            <w:r>
+              <w:t xml:space="preserve"> </w:t>
+            </w:r>
+            <w:r>
+              <w:t>09:15:00</w:t>
             </w:r>
           </w:p>
         </w:tc>
@@ -2704,8 +2728,8 @@
         <w:gridCol w:w="743"/>
         <w:gridCol w:w="787"/>
         <w:gridCol w:w="904"/>
-        <w:gridCol w:w="1984"/>
-        <w:gridCol w:w="1984"/>
+        <w:gridCol w:w="2097"/>
+        <w:gridCol w:w="1871"/>
       </w:tblGrid>
       <w:tr>
         <w:trPr>
@@ -2720,10 +2744,7 @@
               <w:jc w:val="center"/>
             </w:pPr>
             <w:r>
-              <w:t>E</w:t>
-            </w:r>
-            <w:r>
-              <w:t>ID</w:t>
+              <w:t>EID</w:t>
             </w:r>
           </w:p>
         </w:tc>
@@ -2755,7 +2776,7 @@
         </w:tc>
         <w:tc>
           <w:tcPr>
-            <w:tcW w:w="1984" w:type="dxa"/>
+            <w:tcW w:w="2097" w:type="dxa"/>
           </w:tcPr>
           <w:p>
             <w:pPr>
@@ -2768,7 +2789,7 @@
         </w:tc>
         <w:tc>
           <w:tcPr>
-            <w:tcW w:w="1984" w:type="dxa"/>
+            <w:tcW w:w="1871" w:type="dxa"/>
           </w:tcPr>
           <w:p>
             <w:pPr>
@@ -2793,10 +2814,7 @@
               <w:jc w:val="center"/>
             </w:pPr>
             <w:r>
-              <w:t>00</w:t>
-            </w:r>
-            <w:r>
-              <w:t>1</w:t>
+              <w:t>001</w:t>
             </w:r>
           </w:p>
         </w:tc>
@@ -2828,17 +2846,23 @@
         </w:tc>
         <w:tc>
           <w:tcPr>
-            <w:tcW w:w="1984" w:type="dxa"/>
+            <w:tcW w:w="2097" w:type="dxa"/>
           </w:tcPr>
           <w:p>
             <w:r>
               <w:t>2021-04-01</w:t>
             </w:r>
-          </w:p>
-        </w:tc>
-        <w:tc>
-          <w:tcPr>
-            <w:tcW w:w="1984" w:type="dxa"/>
+            <w:r>
+              <w:t xml:space="preserve"> </w:t>
+            </w:r>
+            <w:r>
+              <w:t>09:15:00</w:t>
+            </w:r>
+          </w:p>
+        </w:tc>
+        <w:tc>
+          <w:tcPr>
+            <w:tcW w:w="1871" w:type="dxa"/>
           </w:tcPr>
           <w:p>
             <w:r>
@@ -2873,10 +2897,7 @@
               <w:jc w:val="center"/>
             </w:pPr>
             <w:r>
-              <w:t>G</w:t>
-            </w:r>
-            <w:r>
-              <w:t>2</w:t>
+              <w:t>G2</w:t>
             </w:r>
           </w:p>
         </w:tc>
@@ -2889,32 +2910,29 @@
               <w:jc w:val="center"/>
             </w:pPr>
             <w:r>
-              <w:t>IS11</w:t>
-            </w:r>
-            <w:r>
-              <w:t>2</w:t>
-            </w:r>
-          </w:p>
-        </w:tc>
-        <w:tc>
-          <w:tcPr>
-            <w:tcW w:w="1984" w:type="dxa"/>
-          </w:tcPr>
-          <w:p>
-            <w:r>
-              <w:t>2021-0</w:t>
-            </w:r>
-            <w:r>
-              <w:t>5</w:t>
-            </w:r>
-            <w:r>
-              <w:t>-01</w:t>
-            </w:r>
-          </w:p>
-        </w:tc>
-        <w:tc>
-          <w:tcPr>
-            <w:tcW w:w="1984" w:type="dxa"/>
+              <w:t>IS112</w:t>
+            </w:r>
+          </w:p>
+        </w:tc>
+        <w:tc>
+          <w:tcPr>
+            <w:tcW w:w="2097" w:type="dxa"/>
+          </w:tcPr>
+          <w:p>
+            <w:r>
+              <w:t>2021-05-01</w:t>
+            </w:r>
+            <w:r>
+              <w:t xml:space="preserve"> </w:t>
+            </w:r>
+            <w:r>
+              <w:t>09:15:00</w:t>
+            </w:r>
+          </w:p>
+        </w:tc>
+        <w:tc>
+          <w:tcPr>
+            <w:tcW w:w="1871" w:type="dxa"/>
           </w:tcPr>
           <w:p>
             <w:r>
@@ -2949,10 +2967,7 @@
               <w:jc w:val="center"/>
             </w:pPr>
             <w:r>
-              <w:t>G</w:t>
-            </w:r>
-            <w:r>
-              <w:t>1</w:t>
+              <w:t>G1</w:t>
             </w:r>
           </w:p>
         </w:tc>
@@ -2965,32 +2980,29 @@
               <w:jc w:val="center"/>
             </w:pPr>
             <w:r>
-              <w:t>IS11</w:t>
-            </w:r>
-            <w:r>
-              <w:t>1</w:t>
-            </w:r>
-          </w:p>
-        </w:tc>
-        <w:tc>
-          <w:tcPr>
-            <w:tcW w:w="1984" w:type="dxa"/>
-          </w:tcPr>
-          <w:p>
-            <w:r>
-              <w:t>2021-0</w:t>
-            </w:r>
-            <w:r>
-              <w:t>4</w:t>
-            </w:r>
-            <w:r>
-              <w:t>-01</w:t>
-            </w:r>
-          </w:p>
-        </w:tc>
-        <w:tc>
-          <w:tcPr>
-            <w:tcW w:w="1984" w:type="dxa"/>
+              <w:t>IS111</w:t>
+            </w:r>
+          </w:p>
+        </w:tc>
+        <w:tc>
+          <w:tcPr>
+            <w:tcW w:w="2097" w:type="dxa"/>
+          </w:tcPr>
+          <w:p>
+            <w:r>
+              <w:t>2021-04-01</w:t>
+            </w:r>
+            <w:r>
+              <w:t xml:space="preserve"> </w:t>
+            </w:r>
+            <w:r>
+              <w:t>09:15:00</w:t>
+            </w:r>
+          </w:p>
+        </w:tc>
+        <w:tc>
+          <w:tcPr>
+            <w:tcW w:w="1871" w:type="dxa"/>
           </w:tcPr>
           <w:p>
             <w:r>
@@ -3003,6 +3015,12 @@
     <w:p/>
     <w:p>
       <w:r>
+        <w:br w:type="page"/>
+      </w:r>
+    </w:p>
+    <w:p>
+      <w:r>
+        <w:lastRenderedPageBreak/>
         <w:t>Content</w:t>
       </w:r>
     </w:p>
@@ -3010,15 +3028,16 @@
       <w:tblPr>
         <w:tblStyle w:val="TableGrid"/>
         <w:tblW w:w="0" w:type="auto"/>
+        <w:tblLayout w:type="fixed"/>
         <w:tblLook w:val="04A0" w:firstRow="1" w:lastRow="0" w:firstColumn="1" w:lastColumn="0" w:noHBand="0" w:noVBand="1"/>
       </w:tblPr>
       <w:tblGrid>
-        <w:gridCol w:w="648"/>
-        <w:gridCol w:w="677"/>
-        <w:gridCol w:w="826"/>
-        <w:gridCol w:w="1246"/>
-        <w:gridCol w:w="1418"/>
-        <w:gridCol w:w="1752"/>
+        <w:gridCol w:w="612"/>
+        <w:gridCol w:w="637"/>
+        <w:gridCol w:w="798"/>
+        <w:gridCol w:w="1917"/>
+        <w:gridCol w:w="1050"/>
+        <w:gridCol w:w="1553"/>
         <w:gridCol w:w="2449"/>
       </w:tblGrid>
       <w:tr>
@@ -3027,7 +3046,7 @@
         </w:trPr>
         <w:tc>
           <w:tcPr>
-            <w:tcW w:w="648" w:type="dxa"/>
+            <w:tcW w:w="612" w:type="dxa"/>
           </w:tcPr>
           <w:p>
             <w:pPr>
@@ -3040,7 +3059,7 @@
         </w:tc>
         <w:tc>
           <w:tcPr>
-            <w:tcW w:w="677" w:type="dxa"/>
+            <w:tcW w:w="637" w:type="dxa"/>
           </w:tcPr>
           <w:p>
             <w:pPr>
@@ -3053,7 +3072,7 @@
         </w:tc>
         <w:tc>
           <w:tcPr>
-            <w:tcW w:w="826" w:type="dxa"/>
+            <w:tcW w:w="798" w:type="dxa"/>
           </w:tcPr>
           <w:p>
             <w:pPr>
@@ -3066,7 +3085,7 @@
         </w:tc>
         <w:tc>
           <w:tcPr>
-            <w:tcW w:w="1246" w:type="dxa"/>
+            <w:tcW w:w="1917" w:type="dxa"/>
           </w:tcPr>
           <w:p>
             <w:pPr>
@@ -3079,7 +3098,7 @@
         </w:tc>
         <w:tc>
           <w:tcPr>
-            <w:tcW w:w="1418" w:type="dxa"/>
+            <w:tcW w:w="1050" w:type="dxa"/>
           </w:tcPr>
           <w:p>
             <w:pPr>
@@ -3092,7 +3111,7 @@
         </w:tc>
         <w:tc>
           <w:tcPr>
-            <w:tcW w:w="1752" w:type="dxa"/>
+            <w:tcW w:w="1553" w:type="dxa"/>
           </w:tcPr>
           <w:p>
             <w:pPr>
@@ -3123,7 +3142,7 @@
         </w:trPr>
         <w:tc>
           <w:tcPr>
-            <w:tcW w:w="648" w:type="dxa"/>
+            <w:tcW w:w="612" w:type="dxa"/>
           </w:tcPr>
           <w:p>
             <w:pPr>
@@ -3136,7 +3155,7 @@
         </w:tc>
         <w:tc>
           <w:tcPr>
-            <w:tcW w:w="677" w:type="dxa"/>
+            <w:tcW w:w="637" w:type="dxa"/>
           </w:tcPr>
           <w:p>
             <w:pPr>
@@ -3149,7 +3168,7 @@
         </w:tc>
         <w:tc>
           <w:tcPr>
-            <w:tcW w:w="826" w:type="dxa"/>
+            <w:tcW w:w="798" w:type="dxa"/>
           </w:tcPr>
           <w:p>
             <w:pPr>
@@ -3162,17 +3181,23 @@
         </w:tc>
         <w:tc>
           <w:tcPr>
-            <w:tcW w:w="1246" w:type="dxa"/>
+            <w:tcW w:w="1917" w:type="dxa"/>
           </w:tcPr>
           <w:p>
             <w:r>
               <w:t>2021-04-01</w:t>
             </w:r>
-          </w:p>
-        </w:tc>
-        <w:tc>
-          <w:tcPr>
-            <w:tcW w:w="1418" w:type="dxa"/>
+            <w:r>
+              <w:t xml:space="preserve"> </w:t>
+            </w:r>
+            <w:r>
+              <w:t>09:15:00</w:t>
+            </w:r>
+          </w:p>
+        </w:tc>
+        <w:tc>
+          <w:tcPr>
+            <w:tcW w:w="1050" w:type="dxa"/>
           </w:tcPr>
           <w:p>
             <w:r>
@@ -3182,7 +3207,7 @@
         </w:tc>
         <w:tc>
           <w:tcPr>
-            <w:tcW w:w="1752" w:type="dxa"/>
+            <w:tcW w:w="1553" w:type="dxa"/>
           </w:tcPr>
           <w:p>
             <w:r>
@@ -3207,7 +3232,7 @@
         </w:trPr>
         <w:tc>
           <w:tcPr>
-            <w:tcW w:w="648" w:type="dxa"/>
+            <w:tcW w:w="612" w:type="dxa"/>
           </w:tcPr>
           <w:p>
             <w:pPr>
@@ -3220,7 +3245,7 @@
         </w:tc>
         <w:tc>
           <w:tcPr>
-            <w:tcW w:w="677" w:type="dxa"/>
+            <w:tcW w:w="637" w:type="dxa"/>
           </w:tcPr>
           <w:p>
             <w:pPr>
@@ -3233,7 +3258,7 @@
         </w:tc>
         <w:tc>
           <w:tcPr>
-            <w:tcW w:w="826" w:type="dxa"/>
+            <w:tcW w:w="798" w:type="dxa"/>
           </w:tcPr>
           <w:p>
             <w:pPr>
@@ -3246,17 +3271,23 @@
         </w:tc>
         <w:tc>
           <w:tcPr>
-            <w:tcW w:w="1246" w:type="dxa"/>
+            <w:tcW w:w="1917" w:type="dxa"/>
           </w:tcPr>
           <w:p>
             <w:r>
               <w:t>2021-04-01</w:t>
             </w:r>
-          </w:p>
-        </w:tc>
-        <w:tc>
-          <w:tcPr>
-            <w:tcW w:w="1418" w:type="dxa"/>
+            <w:r>
+              <w:t xml:space="preserve"> </w:t>
+            </w:r>
+            <w:r>
+              <w:t>09:15:00</w:t>
+            </w:r>
+          </w:p>
+        </w:tc>
+        <w:tc>
+          <w:tcPr>
+            <w:tcW w:w="1050" w:type="dxa"/>
           </w:tcPr>
           <w:p>
             <w:r>
@@ -3266,7 +3297,7 @@
         </w:tc>
         <w:tc>
           <w:tcPr>
-            <w:tcW w:w="1752" w:type="dxa"/>
+            <w:tcW w:w="1553" w:type="dxa"/>
           </w:tcPr>
           <w:p>
             <w:r>
@@ -3294,7 +3325,7 @@
         </w:trPr>
         <w:tc>
           <w:tcPr>
-            <w:tcW w:w="648" w:type="dxa"/>
+            <w:tcW w:w="612" w:type="dxa"/>
           </w:tcPr>
           <w:p>
             <w:pPr>
@@ -3307,55 +3338,49 @@
         </w:tc>
         <w:tc>
           <w:tcPr>
-            <w:tcW w:w="677" w:type="dxa"/>
-          </w:tcPr>
-          <w:p>
-            <w:pPr>
-              <w:jc w:val="center"/>
-            </w:pPr>
-            <w:r>
-              <w:t>G</w:t>
-            </w:r>
-            <w:r>
-              <w:t>1</w:t>
-            </w:r>
-          </w:p>
-        </w:tc>
-        <w:tc>
-          <w:tcPr>
-            <w:tcW w:w="826" w:type="dxa"/>
-          </w:tcPr>
-          <w:p>
-            <w:pPr>
-              <w:jc w:val="center"/>
-            </w:pPr>
-            <w:r>
-              <w:t>IS11</w:t>
-            </w:r>
-            <w:r>
-              <w:t>1</w:t>
-            </w:r>
-          </w:p>
-        </w:tc>
-        <w:tc>
-          <w:tcPr>
-            <w:tcW w:w="1246" w:type="dxa"/>
-          </w:tcPr>
-          <w:p>
-            <w:r>
-              <w:t>2021-0</w:t>
-            </w:r>
-            <w:r>
-              <w:t>4</w:t>
-            </w:r>
-            <w:r>
-              <w:t>-01</w:t>
-            </w:r>
-          </w:p>
-        </w:tc>
-        <w:tc>
-          <w:tcPr>
-            <w:tcW w:w="1418" w:type="dxa"/>
+            <w:tcW w:w="637" w:type="dxa"/>
+          </w:tcPr>
+          <w:p>
+            <w:pPr>
+              <w:jc w:val="center"/>
+            </w:pPr>
+            <w:r>
+              <w:t>G1</w:t>
+            </w:r>
+          </w:p>
+        </w:tc>
+        <w:tc>
+          <w:tcPr>
+            <w:tcW w:w="798" w:type="dxa"/>
+          </w:tcPr>
+          <w:p>
+            <w:pPr>
+              <w:jc w:val="center"/>
+            </w:pPr>
+            <w:r>
+              <w:t>IS111</w:t>
+            </w:r>
+          </w:p>
+        </w:tc>
+        <w:tc>
+          <w:tcPr>
+            <w:tcW w:w="1917" w:type="dxa"/>
+          </w:tcPr>
+          <w:p>
+            <w:r>
+              <w:t>2021-04-01</w:t>
+            </w:r>
+            <w:r>
+              <w:t xml:space="preserve"> </w:t>
+            </w:r>
+            <w:r>
+              <w:t>09:15:00</w:t>
+            </w:r>
+          </w:p>
+        </w:tc>
+        <w:tc>
+          <w:tcPr>
+            <w:tcW w:w="1050" w:type="dxa"/>
           </w:tcPr>
           <w:p>
             <w:r>
@@ -3365,7 +3390,7 @@
         </w:tc>
         <w:tc>
           <w:tcPr>
-            <w:tcW w:w="1752" w:type="dxa"/>
+            <w:tcW w:w="1553" w:type="dxa"/>
           </w:tcPr>
           <w:p>
             <w:r>
@@ -3391,7 +3416,6 @@
     <w:p>
       <w:proofErr w:type="spellStart"/>
       <w:r>
-        <w:lastRenderedPageBreak/>
         <w:t>Enrollment</w:t>
       </w:r>
       <w:proofErr w:type="spellEnd"/>
@@ -3406,7 +3430,7 @@
         <w:gridCol w:w="648"/>
         <w:gridCol w:w="677"/>
         <w:gridCol w:w="826"/>
-        <w:gridCol w:w="1246"/>
+        <w:gridCol w:w="2097"/>
       </w:tblGrid>
       <w:tr>
         <w:trPr>
@@ -3421,10 +3445,7 @@
               <w:jc w:val="center"/>
             </w:pPr>
             <w:r>
-              <w:t>E</w:t>
-            </w:r>
-            <w:r>
-              <w:t>ID</w:t>
+              <w:t>EID</w:t>
             </w:r>
           </w:p>
         </w:tc>
@@ -3456,7 +3477,7 @@
         </w:tc>
         <w:tc>
           <w:tcPr>
-            <w:tcW w:w="1246" w:type="dxa"/>
+            <w:tcW w:w="2097" w:type="dxa"/>
           </w:tcPr>
           <w:p>
             <w:pPr>
@@ -3481,10 +3502,7 @@
               <w:jc w:val="center"/>
             </w:pPr>
             <w:r>
-              <w:t>00</w:t>
-            </w:r>
-            <w:r>
-              <w:t>1</w:t>
+              <w:t>001</w:t>
             </w:r>
           </w:p>
         </w:tc>
@@ -3510,20 +3528,23 @@
               <w:jc w:val="center"/>
             </w:pPr>
             <w:r>
-              <w:t>IS11</w:t>
-            </w:r>
-            <w:r>
-              <w:t>3</w:t>
-            </w:r>
-          </w:p>
-        </w:tc>
-        <w:tc>
-          <w:tcPr>
-            <w:tcW w:w="1246" w:type="dxa"/>
+              <w:t>IS113</w:t>
+            </w:r>
+          </w:p>
+        </w:tc>
+        <w:tc>
+          <w:tcPr>
+            <w:tcW w:w="2097" w:type="dxa"/>
           </w:tcPr>
           <w:p>
             <w:r>
               <w:t>2021-04-01</w:t>
+            </w:r>
+            <w:r>
+              <w:t xml:space="preserve"> </w:t>
+            </w:r>
+            <w:r>
+              <w:t>09:15:00</w:t>
             </w:r>
           </w:p>
         </w:tc>
@@ -3554,10 +3575,7 @@
               <w:jc w:val="center"/>
             </w:pPr>
             <w:r>
-              <w:t>G</w:t>
-            </w:r>
-            <w:r>
-              <w:t>2</w:t>
+              <w:t>G2</w:t>
             </w:r>
           </w:p>
         </w:tc>
@@ -3570,26 +3588,23 @@
               <w:jc w:val="center"/>
             </w:pPr>
             <w:r>
-              <w:t>IS</w:t>
-            </w:r>
-            <w:r>
-              <w:t>216</w:t>
-            </w:r>
-          </w:p>
-        </w:tc>
-        <w:tc>
-          <w:tcPr>
-            <w:tcW w:w="1246" w:type="dxa"/>
-          </w:tcPr>
-          <w:p>
-            <w:r>
-              <w:t>2021-0</w:t>
-            </w:r>
-            <w:r>
-              <w:t>5</w:t>
-            </w:r>
-            <w:r>
-              <w:t>-01</w:t>
+              <w:t>IS216</w:t>
+            </w:r>
+          </w:p>
+        </w:tc>
+        <w:tc>
+          <w:tcPr>
+            <w:tcW w:w="2097" w:type="dxa"/>
+          </w:tcPr>
+          <w:p>
+            <w:r>
+              <w:t>2021-05-01</w:t>
+            </w:r>
+            <w:r>
+              <w:t xml:space="preserve"> </w:t>
+            </w:r>
+            <w:r>
+              <w:t>09:15:00</w:t>
             </w:r>
           </w:p>
         </w:tc>
@@ -3706,13 +3721,7 @@
               <w:jc w:val="center"/>
             </w:pPr>
             <w:r>
-              <w:t>a</w:t>
-            </w:r>
-            <w:r>
-              <w:t>nswer</w:t>
-            </w:r>
-            <w:r>
-              <w:t xml:space="preserve"> given</w:t>
+              <w:t>answer given</w:t>
             </w:r>
           </w:p>
         </w:tc>
@@ -3794,6 +3803,12 @@
             <w:r>
               <w:t>2021-04-01</w:t>
             </w:r>
+            <w:r>
+              <w:t xml:space="preserve"> </w:t>
+            </w:r>
+            <w:r>
+              <w:t>09:15:00</w:t>
+            </w:r>
           </w:p>
         </w:tc>
         <w:tc>
@@ -3892,6 +3907,12 @@
             <w:r>
               <w:t>2021-04-01</w:t>
             </w:r>
+            <w:r>
+              <w:t xml:space="preserve"> </w:t>
+            </w:r>
+            <w:r>
+              <w:t>09:15:00</w:t>
+            </w:r>
           </w:p>
         </w:tc>
         <w:tc>
@@ -3989,6 +4010,12 @@
           <w:p>
             <w:r>
               <w:t>2021-04-01</w:t>
+            </w:r>
+            <w:r>
+              <w:t xml:space="preserve"> </w:t>
+            </w:r>
+            <w:r>
+              <w:t>09:15:00</w:t>
             </w:r>
           </w:p>
         </w:tc>
@@ -4444,7 +4471,6 @@
   <w:style w:type="character" w:default="1" w:styleId="DefaultParagraphFont">
     <w:name w:val="Default Paragraph Font"/>
     <w:uiPriority w:val="1"/>
-    <w:semiHidden/>
     <w:unhideWhenUsed/>
   </w:style>
   <w:style w:type="table" w:default="1" w:styleId="TableNormal">

</xml_diff>

<commit_message>
Changes to dummy data word document
</commit_message>
<xml_diff>
--- a/Dummy data for database.docx
+++ b/Dummy data for database.docx
@@ -1045,16 +1045,7 @@
               <w:t>2021-06-01</w:t>
             </w:r>
             <w:r>
-              <w:t xml:space="preserve"> 18</w:t>
-            </w:r>
-            <w:r>
-              <w:t>:</w:t>
-            </w:r>
-            <w:r>
-              <w:t>00</w:t>
-            </w:r>
-            <w:r>
-              <w:t>:00</w:t>
+              <w:t xml:space="preserve"> 18:00:00</w:t>
             </w:r>
           </w:p>
         </w:tc>
@@ -1121,10 +1112,7 @@
               <w:t>2021-05-01</w:t>
             </w:r>
             <w:r>
-              <w:t xml:space="preserve"> </w:t>
-            </w:r>
-            <w:r>
-              <w:t>09:15:00</w:t>
+              <w:t xml:space="preserve"> 09:15:00</w:t>
             </w:r>
           </w:p>
         </w:tc>
@@ -1137,10 +1125,7 @@
               <w:t>2021-07-01</w:t>
             </w:r>
             <w:r>
-              <w:t xml:space="preserve"> </w:t>
-            </w:r>
-            <w:r>
-              <w:t>18:00:00</w:t>
+              <w:t xml:space="preserve"> 18:00:00</w:t>
             </w:r>
           </w:p>
         </w:tc>
@@ -1207,10 +1192,7 @@
               <w:t>2021-04-01</w:t>
             </w:r>
             <w:r>
-              <w:t xml:space="preserve"> </w:t>
-            </w:r>
-            <w:r>
-              <w:t>09:15:00</w:t>
+              <w:t xml:space="preserve"> 09:15:00</w:t>
             </w:r>
           </w:p>
         </w:tc>
@@ -1223,10 +1205,7 @@
               <w:t>2021-06-01</w:t>
             </w:r>
             <w:r>
-              <w:t xml:space="preserve"> </w:t>
-            </w:r>
-            <w:r>
-              <w:t>18:00:00</w:t>
+              <w:t xml:space="preserve"> 18:00:00</w:t>
             </w:r>
           </w:p>
         </w:tc>
@@ -1299,10 +1278,7 @@
               <w:t>-01</w:t>
             </w:r>
             <w:r>
-              <w:t xml:space="preserve"> </w:t>
-            </w:r>
-            <w:r>
-              <w:t>09:15:00</w:t>
+              <w:t xml:space="preserve"> 09:15:00</w:t>
             </w:r>
           </w:p>
         </w:tc>
@@ -1321,10 +1297,7 @@
               <w:t>-01</w:t>
             </w:r>
             <w:r>
-              <w:t xml:space="preserve"> </w:t>
-            </w:r>
-            <w:r>
-              <w:t>18:00:00</w:t>
+              <w:t xml:space="preserve"> 18:00:00</w:t>
             </w:r>
           </w:p>
         </w:tc>
@@ -1391,10 +1364,7 @@
               <w:t>2021-04-01</w:t>
             </w:r>
             <w:r>
-              <w:t xml:space="preserve"> </w:t>
-            </w:r>
-            <w:r>
-              <w:t>09:15:00</w:t>
+              <w:t xml:space="preserve"> 09:15:00</w:t>
             </w:r>
           </w:p>
         </w:tc>
@@ -1407,10 +1377,7 @@
               <w:t>2021-06-01</w:t>
             </w:r>
             <w:r>
-              <w:t xml:space="preserve"> </w:t>
-            </w:r>
-            <w:r>
-              <w:t>18:00:00</w:t>
+              <w:t xml:space="preserve"> 18:00:00</w:t>
             </w:r>
           </w:p>
         </w:tc>
@@ -1477,10 +1444,7 @@
               <w:t>2021-05-01</w:t>
             </w:r>
             <w:r>
-              <w:t xml:space="preserve"> </w:t>
-            </w:r>
-            <w:r>
-              <w:t>09:15:00</w:t>
+              <w:t xml:space="preserve"> 09:15:00</w:t>
             </w:r>
           </w:p>
         </w:tc>
@@ -1493,10 +1457,7 @@
               <w:t>2021-07-01</w:t>
             </w:r>
             <w:r>
-              <w:t xml:space="preserve"> </w:t>
-            </w:r>
-            <w:r>
-              <w:t>18:00:00</w:t>
+              <w:t xml:space="preserve"> 18:00:00</w:t>
             </w:r>
           </w:p>
         </w:tc>
@@ -1563,10 +1524,7 @@
               <w:t>2021-05-01</w:t>
             </w:r>
             <w:r>
-              <w:t xml:space="preserve"> </w:t>
-            </w:r>
-            <w:r>
-              <w:t>09:15:00</w:t>
+              <w:t xml:space="preserve"> 09:15:00</w:t>
             </w:r>
           </w:p>
         </w:tc>
@@ -1579,10 +1537,7 @@
               <w:t>2021-07-01</w:t>
             </w:r>
             <w:r>
-              <w:t xml:space="preserve"> </w:t>
-            </w:r>
-            <w:r>
-              <w:t>18:00:00</w:t>
+              <w:t xml:space="preserve"> 18:00:00</w:t>
             </w:r>
           </w:p>
         </w:tc>
@@ -1731,10 +1686,7 @@
               <w:t>2021-04-01</w:t>
             </w:r>
             <w:r>
-              <w:t xml:space="preserve"> </w:t>
-            </w:r>
-            <w:r>
-              <w:t>09:15:00</w:t>
+              <w:t xml:space="preserve"> 09:15:00</w:t>
             </w:r>
           </w:p>
         </w:tc>
@@ -1791,10 +1743,7 @@
               <w:t>2021-04-01</w:t>
             </w:r>
             <w:r>
-              <w:t xml:space="preserve"> </w:t>
-            </w:r>
-            <w:r>
-              <w:t>09:15:00</w:t>
+              <w:t xml:space="preserve"> 09:15:00</w:t>
             </w:r>
           </w:p>
         </w:tc>
@@ -1851,10 +1800,115 @@
               <w:t>2021-05-01</w:t>
             </w:r>
             <w:r>
-              <w:t xml:space="preserve"> </w:t>
-            </w:r>
-            <w:r>
-              <w:t>09:15:00</w:t>
+              <w:t xml:space="preserve"> 09:15:00</w:t>
+            </w:r>
+          </w:p>
+        </w:tc>
+      </w:tr>
+      <w:tr>
+        <w:trPr>
+          <w:trHeight w:val="330"/>
+        </w:trPr>
+        <w:tc>
+          <w:tcPr>
+            <w:tcW w:w="743" w:type="dxa"/>
+          </w:tcPr>
+          <w:p>
+            <w:pPr>
+              <w:jc w:val="center"/>
+            </w:pPr>
+            <w:r>
+              <w:t>2</w:t>
+            </w:r>
+          </w:p>
+        </w:tc>
+        <w:tc>
+          <w:tcPr>
+            <w:tcW w:w="787" w:type="dxa"/>
+          </w:tcPr>
+          <w:p>
+            <w:pPr>
+              <w:jc w:val="center"/>
+            </w:pPr>
+            <w:r>
+              <w:t>G2</w:t>
+            </w:r>
+          </w:p>
+        </w:tc>
+        <w:tc>
+          <w:tcPr>
+            <w:tcW w:w="904" w:type="dxa"/>
+          </w:tcPr>
+          <w:p>
+            <w:pPr>
+              <w:jc w:val="center"/>
+            </w:pPr>
+            <w:r>
+              <w:t>IS112</w:t>
+            </w:r>
+          </w:p>
+        </w:tc>
+        <w:tc>
+          <w:tcPr>
+            <w:tcW w:w="2381" w:type="dxa"/>
+          </w:tcPr>
+          <w:p>
+            <w:r>
+              <w:t>2021-05-01 09:15:00</w:t>
+            </w:r>
+          </w:p>
+        </w:tc>
+      </w:tr>
+      <w:tr>
+        <w:trPr>
+          <w:trHeight w:val="330"/>
+        </w:trPr>
+        <w:tc>
+          <w:tcPr>
+            <w:tcW w:w="743" w:type="dxa"/>
+          </w:tcPr>
+          <w:p>
+            <w:pPr>
+              <w:jc w:val="center"/>
+            </w:pPr>
+            <w:r>
+              <w:t>3</w:t>
+            </w:r>
+          </w:p>
+        </w:tc>
+        <w:tc>
+          <w:tcPr>
+            <w:tcW w:w="787" w:type="dxa"/>
+          </w:tcPr>
+          <w:p>
+            <w:pPr>
+              <w:jc w:val="center"/>
+            </w:pPr>
+            <w:r>
+              <w:t>G2</w:t>
+            </w:r>
+          </w:p>
+        </w:tc>
+        <w:tc>
+          <w:tcPr>
+            <w:tcW w:w="904" w:type="dxa"/>
+          </w:tcPr>
+          <w:p>
+            <w:pPr>
+              <w:jc w:val="center"/>
+            </w:pPr>
+            <w:r>
+              <w:t>IS112</w:t>
+            </w:r>
+          </w:p>
+        </w:tc>
+        <w:tc>
+          <w:tcPr>
+            <w:tcW w:w="2381" w:type="dxa"/>
+          </w:tcPr>
+          <w:p>
+            <w:r>
+              <w:t>2021-05-01 09:15:00</w:t>
             </w:r>
           </w:p>
         </w:tc>
@@ -2055,10 +2109,7 @@
               <w:t>2021-04-01</w:t>
             </w:r>
             <w:r>
-              <w:t xml:space="preserve"> </w:t>
-            </w:r>
-            <w:r>
-              <w:t>09:15:00</w:t>
+              <w:t xml:space="preserve"> 09:15:00</w:t>
             </w:r>
           </w:p>
         </w:tc>
@@ -2166,10 +2217,7 @@
               <w:t>2021-04-01</w:t>
             </w:r>
             <w:r>
-              <w:t xml:space="preserve"> </w:t>
-            </w:r>
-            <w:r>
-              <w:t>09:15:00</w:t>
+              <w:t xml:space="preserve"> 09:15:00</w:t>
             </w:r>
           </w:p>
         </w:tc>
@@ -2283,10 +2331,7 @@
               <w:t>1-04-01</w:t>
             </w:r>
             <w:r>
-              <w:t xml:space="preserve"> </w:t>
-            </w:r>
-            <w:r>
-              <w:t>09:15:00</w:t>
+              <w:t xml:space="preserve"> 09:15:00</w:t>
             </w:r>
           </w:p>
         </w:tc>
@@ -2400,10 +2445,7 @@
               <w:t>2021-04-01</w:t>
             </w:r>
             <w:r>
-              <w:t xml:space="preserve"> </w:t>
-            </w:r>
-            <w:r>
-              <w:t>09:15:00</w:t>
+              <w:t xml:space="preserve"> 09:15:00</w:t>
             </w:r>
           </w:p>
         </w:tc>
@@ -2530,10 +2572,7 @@
               <w:t>2021-04-01</w:t>
             </w:r>
             <w:r>
-              <w:t xml:space="preserve"> </w:t>
-            </w:r>
-            <w:r>
-              <w:t>09:15:00</w:t>
+              <w:t xml:space="preserve"> 09:15:00</w:t>
             </w:r>
           </w:p>
         </w:tc>
@@ -2647,10 +2686,7 @@
               <w:t>2021-04-01</w:t>
             </w:r>
             <w:r>
-              <w:t xml:space="preserve"> </w:t>
-            </w:r>
-            <w:r>
-              <w:t>09:15:00</w:t>
+              <w:t xml:space="preserve"> 09:15:00</w:t>
             </w:r>
           </w:p>
         </w:tc>
@@ -2853,10 +2889,7 @@
               <w:t>2021-04-01</w:t>
             </w:r>
             <w:r>
-              <w:t xml:space="preserve"> </w:t>
-            </w:r>
-            <w:r>
-              <w:t>09:15:00</w:t>
+              <w:t xml:space="preserve"> 09:15:00</w:t>
             </w:r>
           </w:p>
         </w:tc>
@@ -2923,10 +2956,7 @@
               <w:t>2021-05-01</w:t>
             </w:r>
             <w:r>
-              <w:t xml:space="preserve"> </w:t>
-            </w:r>
-            <w:r>
-              <w:t>09:15:00</w:t>
+              <w:t xml:space="preserve"> 09:15:00</w:t>
             </w:r>
           </w:p>
         </w:tc>
@@ -2993,10 +3023,7 @@
               <w:t>2021-04-01</w:t>
             </w:r>
             <w:r>
-              <w:t xml:space="preserve"> </w:t>
-            </w:r>
-            <w:r>
-              <w:t>09:15:00</w:t>
+              <w:t xml:space="preserve"> 09:15:00</w:t>
             </w:r>
           </w:p>
         </w:tc>
@@ -3188,10 +3215,7 @@
               <w:t>2021-04-01</w:t>
             </w:r>
             <w:r>
-              <w:t xml:space="preserve"> </w:t>
-            </w:r>
-            <w:r>
-              <w:t>09:15:00</w:t>
+              <w:t xml:space="preserve"> 09:15:00</w:t>
             </w:r>
           </w:p>
         </w:tc>
@@ -3278,10 +3302,7 @@
               <w:t>2021-04-01</w:t>
             </w:r>
             <w:r>
-              <w:t xml:space="preserve"> </w:t>
-            </w:r>
-            <w:r>
-              <w:t>09:15:00</w:t>
+              <w:t xml:space="preserve"> 09:15:00</w:t>
             </w:r>
           </w:p>
         </w:tc>
@@ -3371,10 +3392,462 @@
               <w:t>2021-04-01</w:t>
             </w:r>
             <w:r>
+              <w:t xml:space="preserve"> 09:15:00</w:t>
+            </w:r>
+          </w:p>
+        </w:tc>
+        <w:tc>
+          <w:tcPr>
+            <w:tcW w:w="1050" w:type="dxa"/>
+          </w:tcPr>
+          <w:p>
+            <w:r>
+              <w:t>pdf</w:t>
+            </w:r>
+          </w:p>
+        </w:tc>
+        <w:tc>
+          <w:tcPr>
+            <w:tcW w:w="1553" w:type="dxa"/>
+          </w:tcPr>
+          <w:p>
+            <w:r>
+              <w:t>Lesson 1 slides part 2</w:t>
+            </w:r>
+          </w:p>
+        </w:tc>
+        <w:tc>
+          <w:tcPr>
+            <w:tcW w:w="2449" w:type="dxa"/>
+          </w:tcPr>
+          <w:p>
+            <w:r>
+              <w:t>abd.com/shared/fuie89</w:t>
+            </w:r>
+            <w:r>
+              <w:t>6</w:t>
+            </w:r>
+          </w:p>
+        </w:tc>
+      </w:tr>
+      <w:tr>
+        <w:trPr>
+          <w:trHeight w:val="330"/>
+        </w:trPr>
+        <w:tc>
+          <w:tcPr>
+            <w:tcW w:w="612" w:type="dxa"/>
+          </w:tcPr>
+          <w:p>
+            <w:pPr>
+              <w:jc w:val="center"/>
+            </w:pPr>
+            <w:r>
+              <w:t>1</w:t>
+            </w:r>
+          </w:p>
+        </w:tc>
+        <w:tc>
+          <w:tcPr>
+            <w:tcW w:w="637" w:type="dxa"/>
+          </w:tcPr>
+          <w:p>
+            <w:pPr>
+              <w:jc w:val="center"/>
+            </w:pPr>
+            <w:r>
+              <w:t>G2</w:t>
+            </w:r>
+          </w:p>
+        </w:tc>
+        <w:tc>
+          <w:tcPr>
+            <w:tcW w:w="798" w:type="dxa"/>
+          </w:tcPr>
+          <w:p>
+            <w:pPr>
+              <w:jc w:val="center"/>
+            </w:pPr>
+            <w:r>
+              <w:t>IS112</w:t>
+            </w:r>
+          </w:p>
+        </w:tc>
+        <w:tc>
+          <w:tcPr>
+            <w:tcW w:w="1917" w:type="dxa"/>
+          </w:tcPr>
+          <w:p>
+            <w:r>
+              <w:t>2021-05-01 09:15:00</w:t>
+            </w:r>
+          </w:p>
+        </w:tc>
+        <w:tc>
+          <w:tcPr>
+            <w:tcW w:w="1050" w:type="dxa"/>
+          </w:tcPr>
+          <w:p>
+            <w:r>
+              <w:t>pdf</w:t>
+            </w:r>
+          </w:p>
+        </w:tc>
+        <w:tc>
+          <w:tcPr>
+            <w:tcW w:w="1553" w:type="dxa"/>
+          </w:tcPr>
+          <w:p>
+            <w:r>
+              <w:t>Lesson 1 How to train dragons</w:t>
+            </w:r>
+          </w:p>
+        </w:tc>
+        <w:tc>
+          <w:tcPr>
+            <w:tcW w:w="2449" w:type="dxa"/>
+          </w:tcPr>
+          <w:p>
+            <w:r>
+              <w:t>abd.com/shared/fuie89</w:t>
+            </w:r>
+            <w:r>
+              <w:t>6</w:t>
+            </w:r>
+          </w:p>
+        </w:tc>
+      </w:tr>
+      <w:tr>
+        <w:trPr>
+          <w:trHeight w:val="330"/>
+        </w:trPr>
+        <w:tc>
+          <w:tcPr>
+            <w:tcW w:w="612" w:type="dxa"/>
+          </w:tcPr>
+          <w:p>
+            <w:pPr>
+              <w:jc w:val="center"/>
+            </w:pPr>
+            <w:r>
+              <w:t>1</w:t>
+            </w:r>
+          </w:p>
+        </w:tc>
+        <w:tc>
+          <w:tcPr>
+            <w:tcW w:w="637" w:type="dxa"/>
+          </w:tcPr>
+          <w:p>
+            <w:pPr>
+              <w:jc w:val="center"/>
+            </w:pPr>
+            <w:r>
+              <w:t>G2</w:t>
+            </w:r>
+          </w:p>
+        </w:tc>
+        <w:tc>
+          <w:tcPr>
+            <w:tcW w:w="798" w:type="dxa"/>
+          </w:tcPr>
+          <w:p>
+            <w:pPr>
+              <w:jc w:val="center"/>
+            </w:pPr>
+            <w:r>
+              <w:t>IS112</w:t>
+            </w:r>
+          </w:p>
+        </w:tc>
+        <w:tc>
+          <w:tcPr>
+            <w:tcW w:w="1917" w:type="dxa"/>
+          </w:tcPr>
+          <w:p>
+            <w:r>
+              <w:t>2021-05-01 09:15:00</w:t>
+            </w:r>
+          </w:p>
+        </w:tc>
+        <w:tc>
+          <w:tcPr>
+            <w:tcW w:w="1050" w:type="dxa"/>
+          </w:tcPr>
+          <w:p>
+            <w:r>
+              <w:t>pdf</w:t>
+            </w:r>
+          </w:p>
+        </w:tc>
+        <w:tc>
+          <w:tcPr>
+            <w:tcW w:w="1553" w:type="dxa"/>
+          </w:tcPr>
+          <w:p>
+            <w:r>
+              <w:t xml:space="preserve">Lesson 1 How </w:t>
+            </w:r>
+            <w:r>
+              <w:t>get free money</w:t>
+            </w:r>
+          </w:p>
+        </w:tc>
+        <w:tc>
+          <w:tcPr>
+            <w:tcW w:w="2449" w:type="dxa"/>
+          </w:tcPr>
+          <w:p>
+            <w:r>
+              <w:t>abd.com/shared/fuie89</w:t>
+            </w:r>
+            <w:r>
+              <w:t>6</w:t>
+            </w:r>
+          </w:p>
+        </w:tc>
+      </w:tr>
+      <w:tr>
+        <w:trPr>
+          <w:trHeight w:val="330"/>
+        </w:trPr>
+        <w:tc>
+          <w:tcPr>
+            <w:tcW w:w="612" w:type="dxa"/>
+          </w:tcPr>
+          <w:p>
+            <w:pPr>
+              <w:jc w:val="center"/>
+            </w:pPr>
+            <w:r>
+              <w:t>1</w:t>
+            </w:r>
+          </w:p>
+        </w:tc>
+        <w:tc>
+          <w:tcPr>
+            <w:tcW w:w="637" w:type="dxa"/>
+          </w:tcPr>
+          <w:p>
+            <w:pPr>
+              <w:jc w:val="center"/>
+            </w:pPr>
+            <w:r>
+              <w:t>G2</w:t>
+            </w:r>
+          </w:p>
+        </w:tc>
+        <w:tc>
+          <w:tcPr>
+            <w:tcW w:w="798" w:type="dxa"/>
+          </w:tcPr>
+          <w:p>
+            <w:pPr>
+              <w:jc w:val="center"/>
+            </w:pPr>
+            <w:r>
+              <w:t>IS112</w:t>
+            </w:r>
+          </w:p>
+        </w:tc>
+        <w:tc>
+          <w:tcPr>
+            <w:tcW w:w="1917" w:type="dxa"/>
+          </w:tcPr>
+          <w:p>
+            <w:r>
+              <w:t>2021-05-01 09:15:00</w:t>
+            </w:r>
+          </w:p>
+        </w:tc>
+        <w:tc>
+          <w:tcPr>
+            <w:tcW w:w="1050" w:type="dxa"/>
+          </w:tcPr>
+          <w:p>
+            <w:r>
+              <w:t>pdf</w:t>
+            </w:r>
+          </w:p>
+        </w:tc>
+        <w:tc>
+          <w:tcPr>
+            <w:tcW w:w="1553" w:type="dxa"/>
+          </w:tcPr>
+          <w:p>
+            <w:r>
+              <w:t xml:space="preserve">Lesson 1 </w:t>
+            </w:r>
+            <w:r>
+              <w:t>Reflections</w:t>
+            </w:r>
+          </w:p>
+        </w:tc>
+        <w:tc>
+          <w:tcPr>
+            <w:tcW w:w="2449" w:type="dxa"/>
+          </w:tcPr>
+          <w:p>
+            <w:r>
+              <w:t>abd.com/shared/fuie89</w:t>
+            </w:r>
+            <w:r>
+              <w:t>6</w:t>
+            </w:r>
+          </w:p>
+        </w:tc>
+      </w:tr>
+      <w:tr>
+        <w:trPr>
+          <w:trHeight w:val="330"/>
+        </w:trPr>
+        <w:tc>
+          <w:tcPr>
+            <w:tcW w:w="612" w:type="dxa"/>
+          </w:tcPr>
+          <w:p>
+            <w:pPr>
+              <w:jc w:val="center"/>
+            </w:pPr>
+            <w:r>
+              <w:t>2</w:t>
+            </w:r>
+          </w:p>
+        </w:tc>
+        <w:tc>
+          <w:tcPr>
+            <w:tcW w:w="637" w:type="dxa"/>
+          </w:tcPr>
+          <w:p>
+            <w:pPr>
+              <w:jc w:val="center"/>
+            </w:pPr>
+            <w:r>
+              <w:t>G2</w:t>
+            </w:r>
+          </w:p>
+        </w:tc>
+        <w:tc>
+          <w:tcPr>
+            <w:tcW w:w="798" w:type="dxa"/>
+          </w:tcPr>
+          <w:p>
+            <w:pPr>
+              <w:jc w:val="center"/>
+            </w:pPr>
+            <w:r>
+              <w:t>IS112</w:t>
+            </w:r>
+          </w:p>
+        </w:tc>
+        <w:tc>
+          <w:tcPr>
+            <w:tcW w:w="1917" w:type="dxa"/>
+          </w:tcPr>
+          <w:p>
+            <w:r>
+              <w:t>2021-05-01 09:15:00</w:t>
+            </w:r>
+          </w:p>
+        </w:tc>
+        <w:tc>
+          <w:tcPr>
+            <w:tcW w:w="1050" w:type="dxa"/>
+          </w:tcPr>
+          <w:p>
+            <w:r>
+              <w:t>pdf</w:t>
+            </w:r>
+          </w:p>
+        </w:tc>
+        <w:tc>
+          <w:tcPr>
+            <w:tcW w:w="1553" w:type="dxa"/>
+          </w:tcPr>
+          <w:p>
+            <w:r>
+              <w:t xml:space="preserve">Lesson </w:t>
+            </w:r>
+            <w:r>
+              <w:t>2</w:t>
+            </w:r>
+            <w:r>
               <w:t xml:space="preserve"> </w:t>
             </w:r>
             <w:r>
-              <w:t>09:15:00</w:t>
+              <w:t xml:space="preserve">History of </w:t>
+            </w:r>
+            <w:proofErr w:type="spellStart"/>
+            <w:r>
+              <w:t>Avarta</w:t>
+            </w:r>
+            <w:proofErr w:type="spellEnd"/>
+          </w:p>
+        </w:tc>
+        <w:tc>
+          <w:tcPr>
+            <w:tcW w:w="2449" w:type="dxa"/>
+          </w:tcPr>
+          <w:p>
+            <w:r>
+              <w:t>abd.com/shared/fuie89</w:t>
+            </w:r>
+            <w:r>
+              <w:t>6</w:t>
+            </w:r>
+          </w:p>
+        </w:tc>
+      </w:tr>
+      <w:tr>
+        <w:trPr>
+          <w:trHeight w:val="330"/>
+        </w:trPr>
+        <w:tc>
+          <w:tcPr>
+            <w:tcW w:w="612" w:type="dxa"/>
+          </w:tcPr>
+          <w:p>
+            <w:pPr>
+              <w:jc w:val="center"/>
+            </w:pPr>
+            <w:r>
+              <w:t>2</w:t>
+            </w:r>
+          </w:p>
+        </w:tc>
+        <w:tc>
+          <w:tcPr>
+            <w:tcW w:w="637" w:type="dxa"/>
+          </w:tcPr>
+          <w:p>
+            <w:pPr>
+              <w:jc w:val="center"/>
+            </w:pPr>
+            <w:r>
+              <w:t>G2</w:t>
+            </w:r>
+          </w:p>
+        </w:tc>
+        <w:tc>
+          <w:tcPr>
+            <w:tcW w:w="798" w:type="dxa"/>
+          </w:tcPr>
+          <w:p>
+            <w:pPr>
+              <w:jc w:val="center"/>
+            </w:pPr>
+            <w:r>
+              <w:t>IS112</w:t>
+            </w:r>
+          </w:p>
+        </w:tc>
+        <w:tc>
+          <w:tcPr>
+            <w:tcW w:w="1917" w:type="dxa"/>
+          </w:tcPr>
+          <w:p>
+            <w:r>
+              <w:t>2021-05-01 09:15:00</w:t>
             </w:r>
           </w:p>
         </w:tc>
@@ -3394,7 +3867,196 @@
           </w:tcPr>
           <w:p>
             <w:r>
-              <w:t>Lesson 1 slides part 2</w:t>
+              <w:t xml:space="preserve">Lesson </w:t>
+            </w:r>
+            <w:r>
+              <w:t>2 Why is machine learning so hard?</w:t>
+            </w:r>
+          </w:p>
+        </w:tc>
+        <w:tc>
+          <w:tcPr>
+            <w:tcW w:w="2449" w:type="dxa"/>
+          </w:tcPr>
+          <w:p>
+            <w:r>
+              <w:t>abd.com/shared/fuie89</w:t>
+            </w:r>
+            <w:r>
+              <w:t>6</w:t>
+            </w:r>
+          </w:p>
+        </w:tc>
+      </w:tr>
+      <w:tr>
+        <w:trPr>
+          <w:trHeight w:val="330"/>
+        </w:trPr>
+        <w:tc>
+          <w:tcPr>
+            <w:tcW w:w="612" w:type="dxa"/>
+          </w:tcPr>
+          <w:p>
+            <w:pPr>
+              <w:jc w:val="center"/>
+            </w:pPr>
+            <w:r>
+              <w:t>3</w:t>
+            </w:r>
+          </w:p>
+        </w:tc>
+        <w:tc>
+          <w:tcPr>
+            <w:tcW w:w="637" w:type="dxa"/>
+          </w:tcPr>
+          <w:p>
+            <w:pPr>
+              <w:jc w:val="center"/>
+            </w:pPr>
+            <w:r>
+              <w:t>G2</w:t>
+            </w:r>
+          </w:p>
+        </w:tc>
+        <w:tc>
+          <w:tcPr>
+            <w:tcW w:w="798" w:type="dxa"/>
+          </w:tcPr>
+          <w:p>
+            <w:pPr>
+              <w:jc w:val="center"/>
+            </w:pPr>
+            <w:r>
+              <w:t>IS112</w:t>
+            </w:r>
+          </w:p>
+        </w:tc>
+        <w:tc>
+          <w:tcPr>
+            <w:tcW w:w="1917" w:type="dxa"/>
+          </w:tcPr>
+          <w:p>
+            <w:r>
+              <w:t>2021-05-01 09:15:00</w:t>
+            </w:r>
+          </w:p>
+        </w:tc>
+        <w:tc>
+          <w:tcPr>
+            <w:tcW w:w="1050" w:type="dxa"/>
+          </w:tcPr>
+          <w:p>
+            <w:r>
+              <w:t>pdf</w:t>
+            </w:r>
+          </w:p>
+        </w:tc>
+        <w:tc>
+          <w:tcPr>
+            <w:tcW w:w="1553" w:type="dxa"/>
+          </w:tcPr>
+          <w:p>
+            <w:r>
+              <w:t xml:space="preserve">Lesson </w:t>
+            </w:r>
+            <w:r>
+              <w:t>3</w:t>
+            </w:r>
+            <w:r>
+              <w:t xml:space="preserve"> </w:t>
+            </w:r>
+            <w:r>
+              <w:t>Convolution Neural Network</w:t>
+            </w:r>
+          </w:p>
+        </w:tc>
+        <w:tc>
+          <w:tcPr>
+            <w:tcW w:w="2449" w:type="dxa"/>
+          </w:tcPr>
+          <w:p>
+            <w:r>
+              <w:t>abd.com/shared/fuie89</w:t>
+            </w:r>
+            <w:r>
+              <w:t>6</w:t>
+            </w:r>
+          </w:p>
+        </w:tc>
+      </w:tr>
+      <w:tr>
+        <w:trPr>
+          <w:trHeight w:val="330"/>
+        </w:trPr>
+        <w:tc>
+          <w:tcPr>
+            <w:tcW w:w="612" w:type="dxa"/>
+          </w:tcPr>
+          <w:p>
+            <w:pPr>
+              <w:jc w:val="center"/>
+            </w:pPr>
+            <w:r>
+              <w:t>3</w:t>
+            </w:r>
+          </w:p>
+        </w:tc>
+        <w:tc>
+          <w:tcPr>
+            <w:tcW w:w="637" w:type="dxa"/>
+          </w:tcPr>
+          <w:p>
+            <w:pPr>
+              <w:jc w:val="center"/>
+            </w:pPr>
+            <w:r>
+              <w:t>G2</w:t>
+            </w:r>
+          </w:p>
+        </w:tc>
+        <w:tc>
+          <w:tcPr>
+            <w:tcW w:w="798" w:type="dxa"/>
+          </w:tcPr>
+          <w:p>
+            <w:pPr>
+              <w:jc w:val="center"/>
+            </w:pPr>
+            <w:r>
+              <w:t>IS112</w:t>
+            </w:r>
+          </w:p>
+        </w:tc>
+        <w:tc>
+          <w:tcPr>
+            <w:tcW w:w="1917" w:type="dxa"/>
+          </w:tcPr>
+          <w:p>
+            <w:r>
+              <w:t>2021-05-01 09:15:00</w:t>
+            </w:r>
+          </w:p>
+        </w:tc>
+        <w:tc>
+          <w:tcPr>
+            <w:tcW w:w="1050" w:type="dxa"/>
+          </w:tcPr>
+          <w:p>
+            <w:r>
+              <w:t>pdf</w:t>
+            </w:r>
+          </w:p>
+        </w:tc>
+        <w:tc>
+          <w:tcPr>
+            <w:tcW w:w="1553" w:type="dxa"/>
+          </w:tcPr>
+          <w:p>
+            <w:r>
+              <w:t xml:space="preserve">Lesson </w:t>
+            </w:r>
+            <w:r>
+              <w:t>3 Backward and forward propagation in neural network</w:t>
             </w:r>
           </w:p>
         </w:tc>
@@ -3541,10 +4203,7 @@
               <w:t>2021-04-01</w:t>
             </w:r>
             <w:r>
-              <w:t xml:space="preserve"> </w:t>
-            </w:r>
-            <w:r>
-              <w:t>09:15:00</w:t>
+              <w:t xml:space="preserve"> 09:15:00</w:t>
             </w:r>
           </w:p>
         </w:tc>
@@ -3601,10 +4260,7 @@
               <w:t>2021-05-01</w:t>
             </w:r>
             <w:r>
-              <w:t xml:space="preserve"> </w:t>
-            </w:r>
-            <w:r>
-              <w:t>09:15:00</w:t>
+              <w:t xml:space="preserve"> 09:15:00</w:t>
             </w:r>
           </w:p>
         </w:tc>
@@ -3804,10 +4460,7 @@
               <w:t>2021-04-01</w:t>
             </w:r>
             <w:r>
-              <w:t xml:space="preserve"> </w:t>
-            </w:r>
-            <w:r>
-              <w:t>09:15:00</w:t>
+              <w:t xml:space="preserve"> 09:15:00</w:t>
             </w:r>
           </w:p>
         </w:tc>
@@ -3908,10 +4561,7 @@
               <w:t>2021-04-01</w:t>
             </w:r>
             <w:r>
-              <w:t xml:space="preserve"> </w:t>
-            </w:r>
-            <w:r>
-              <w:t>09:15:00</w:t>
+              <w:t xml:space="preserve"> 09:15:00</w:t>
             </w:r>
           </w:p>
         </w:tc>
@@ -3960,6 +4610,7 @@
               <w:jc w:val="center"/>
             </w:pPr>
             <w:r>
+              <w:lastRenderedPageBreak/>
               <w:t>001</w:t>
             </w:r>
           </w:p>
@@ -4012,46 +4663,373 @@
               <w:t>2021-04-01</w:t>
             </w:r>
             <w:r>
+              <w:t xml:space="preserve"> 09:15:00</w:t>
+            </w:r>
+          </w:p>
+        </w:tc>
+        <w:tc>
+          <w:tcPr>
+            <w:tcW w:w="2015" w:type="dxa"/>
+          </w:tcPr>
+          <w:p>
+            <w:r>
+              <w:t xml:space="preserve">Which of these is not a </w:t>
+            </w:r>
+            <w:proofErr w:type="gramStart"/>
+            <w:r>
+              <w:t>planet ?</w:t>
+            </w:r>
+            <w:proofErr w:type="gramEnd"/>
+          </w:p>
+          <w:p/>
+        </w:tc>
+        <w:tc>
+          <w:tcPr>
+            <w:tcW w:w="992" w:type="dxa"/>
+          </w:tcPr>
+          <w:p>
+            <w:r>
+              <w:t>EARTH</w:t>
+            </w:r>
+          </w:p>
+        </w:tc>
+        <w:tc>
+          <w:tcPr>
+            <w:tcW w:w="1129" w:type="dxa"/>
+          </w:tcPr>
+          <w:p>
+            <w:r>
+              <w:t>0</w:t>
+            </w:r>
+          </w:p>
+        </w:tc>
+      </w:tr>
+    </w:tbl>
+    <w:p/>
+    <w:p>
+      <w:r>
+        <w:t>Progress</w:t>
+      </w:r>
+    </w:p>
+    <w:tbl>
+      <w:tblPr>
+        <w:tblStyle w:val="TableGrid"/>
+        <w:tblW w:w="0" w:type="auto"/>
+        <w:tblLayout w:type="fixed"/>
+        <w:tblLook w:val="04A0" w:firstRow="1" w:lastRow="0" w:firstColumn="1" w:lastColumn="0" w:noHBand="0" w:noVBand="1"/>
+      </w:tblPr>
+      <w:tblGrid>
+        <w:gridCol w:w="562"/>
+        <w:gridCol w:w="618"/>
+        <w:gridCol w:w="782"/>
+        <w:gridCol w:w="1268"/>
+        <w:gridCol w:w="1301"/>
+        <w:gridCol w:w="1706"/>
+        <w:gridCol w:w="1129"/>
+      </w:tblGrid>
+      <w:tr>
+        <w:trPr>
+          <w:trHeight w:val="342"/>
+        </w:trPr>
+        <w:tc>
+          <w:tcPr>
+            <w:tcW w:w="562" w:type="dxa"/>
+          </w:tcPr>
+          <w:p>
+            <w:pPr>
+              <w:jc w:val="center"/>
+            </w:pPr>
+            <w:r>
+              <w:t>EID</w:t>
+            </w:r>
+          </w:p>
+        </w:tc>
+        <w:tc>
+          <w:tcPr>
+            <w:tcW w:w="618" w:type="dxa"/>
+          </w:tcPr>
+          <w:p>
+            <w:pPr>
+              <w:jc w:val="center"/>
+            </w:pPr>
+            <w:r>
+              <w:t>SID</w:t>
+            </w:r>
+          </w:p>
+        </w:tc>
+        <w:tc>
+          <w:tcPr>
+            <w:tcW w:w="782" w:type="dxa"/>
+          </w:tcPr>
+          <w:p>
+            <w:pPr>
+              <w:jc w:val="center"/>
+            </w:pPr>
+            <w:r>
+              <w:t>CID</w:t>
+            </w:r>
+          </w:p>
+        </w:tc>
+        <w:tc>
+          <w:tcPr>
+            <w:tcW w:w="1268" w:type="dxa"/>
+          </w:tcPr>
+          <w:p>
+            <w:pPr>
+              <w:jc w:val="center"/>
+            </w:pPr>
+            <w:r>
+              <w:t>start</w:t>
+            </w:r>
+          </w:p>
+        </w:tc>
+        <w:tc>
+          <w:tcPr>
+            <w:tcW w:w="1301" w:type="dxa"/>
+          </w:tcPr>
+          <w:p>
+            <w:r>
+              <w:t>Latest lesson reached</w:t>
+            </w:r>
+          </w:p>
+          <w:p/>
+        </w:tc>
+        <w:tc>
+          <w:tcPr>
+            <w:tcW w:w="1706" w:type="dxa"/>
+          </w:tcPr>
+          <w:p>
+            <w:r>
+              <w:t>Recent</w:t>
+            </w:r>
+            <w:r>
               <w:t xml:space="preserve"> </w:t>
             </w:r>
             <w:r>
-              <w:t>09:15:00</w:t>
-            </w:r>
-          </w:p>
-        </w:tc>
-        <w:tc>
-          <w:tcPr>
-            <w:tcW w:w="2015" w:type="dxa"/>
-          </w:tcPr>
-          <w:p>
-            <w:r>
-              <w:t xml:space="preserve">Which of these is not a </w:t>
-            </w:r>
-            <w:proofErr w:type="gramStart"/>
-            <w:r>
-              <w:t>planet ?</w:t>
-            </w:r>
-            <w:proofErr w:type="gramEnd"/>
+              <w:t>content</w:t>
+            </w:r>
+            <w:r>
+              <w:t xml:space="preserve"> </w:t>
+            </w:r>
+            <w:r>
+              <w:t>name</w:t>
+            </w:r>
           </w:p>
           <w:p/>
         </w:tc>
         <w:tc>
           <w:tcPr>
-            <w:tcW w:w="992" w:type="dxa"/>
-          </w:tcPr>
-          <w:p>
-            <w:r>
-              <w:t>EARTH</w:t>
-            </w:r>
-          </w:p>
-        </w:tc>
-        <w:tc>
-          <w:tcPr>
             <w:tcW w:w="1129" w:type="dxa"/>
           </w:tcPr>
           <w:p>
-            <w:r>
-              <w:t>0</w:t>
+            <w:pPr>
+              <w:jc w:val="center"/>
+            </w:pPr>
+            <w:r>
+              <w:t>Viewed Contents</w:t>
+            </w:r>
+          </w:p>
+        </w:tc>
+      </w:tr>
+      <w:tr>
+        <w:trPr>
+          <w:trHeight w:val="342"/>
+        </w:trPr>
+        <w:tc>
+          <w:tcPr>
+            <w:tcW w:w="562" w:type="dxa"/>
+          </w:tcPr>
+          <w:p>
+            <w:pPr>
+              <w:jc w:val="center"/>
+            </w:pPr>
+            <w:r>
+              <w:t>001</w:t>
+            </w:r>
+          </w:p>
+        </w:tc>
+        <w:tc>
+          <w:tcPr>
+            <w:tcW w:w="618" w:type="dxa"/>
+          </w:tcPr>
+          <w:p>
+            <w:pPr>
+              <w:jc w:val="center"/>
+            </w:pPr>
+            <w:r>
+              <w:t>G1</w:t>
+            </w:r>
+          </w:p>
+        </w:tc>
+        <w:tc>
+          <w:tcPr>
+            <w:tcW w:w="782" w:type="dxa"/>
+          </w:tcPr>
+          <w:p>
+            <w:pPr>
+              <w:jc w:val="center"/>
+            </w:pPr>
+            <w:r>
+              <w:t>IS111</w:t>
+            </w:r>
+          </w:p>
+        </w:tc>
+        <w:tc>
+          <w:tcPr>
+            <w:tcW w:w="1268" w:type="dxa"/>
+          </w:tcPr>
+          <w:p>
+            <w:r>
+              <w:t>2021-04-01 09:15:00</w:t>
+            </w:r>
+          </w:p>
+        </w:tc>
+        <w:tc>
+          <w:tcPr>
+            <w:tcW w:w="1301" w:type="dxa"/>
+          </w:tcPr>
+          <w:p>
+            <w:pPr>
+              <w:jc w:val="center"/>
+            </w:pPr>
+            <w:r>
+              <w:t>2</w:t>
+            </w:r>
+          </w:p>
+        </w:tc>
+        <w:tc>
+          <w:tcPr>
+            <w:tcW w:w="1706" w:type="dxa"/>
+          </w:tcPr>
+          <w:p>
+            <w:r>
+              <w:t>Lesson 2 slides</w:t>
+            </w:r>
+          </w:p>
+        </w:tc>
+        <w:tc>
+          <w:tcPr>
+            <w:tcW w:w="1129" w:type="dxa"/>
+          </w:tcPr>
+          <w:p>
+            <w:r>
+              <w:t>Lesson 2 slides</w:t>
+            </w:r>
+          </w:p>
+        </w:tc>
+      </w:tr>
+      <w:tr>
+        <w:trPr>
+          <w:trHeight w:val="342"/>
+        </w:trPr>
+        <w:tc>
+          <w:tcPr>
+            <w:tcW w:w="562" w:type="dxa"/>
+          </w:tcPr>
+          <w:p>
+            <w:pPr>
+              <w:jc w:val="center"/>
+            </w:pPr>
+            <w:r>
+              <w:t>00</w:t>
+            </w:r>
+            <w:r>
+              <w:t>1</w:t>
+            </w:r>
+          </w:p>
+        </w:tc>
+        <w:tc>
+          <w:tcPr>
+            <w:tcW w:w="618" w:type="dxa"/>
+          </w:tcPr>
+          <w:p>
+            <w:pPr>
+              <w:jc w:val="center"/>
+            </w:pPr>
+            <w:r>
+              <w:t>G</w:t>
+            </w:r>
+            <w:r>
+              <w:t>2</w:t>
+            </w:r>
+          </w:p>
+        </w:tc>
+        <w:tc>
+          <w:tcPr>
+            <w:tcW w:w="782" w:type="dxa"/>
+          </w:tcPr>
+          <w:p>
+            <w:pPr>
+              <w:jc w:val="center"/>
+            </w:pPr>
+            <w:r>
+              <w:t>IS11</w:t>
+            </w:r>
+            <w:r>
+              <w:t>2</w:t>
+            </w:r>
+          </w:p>
+        </w:tc>
+        <w:tc>
+          <w:tcPr>
+            <w:tcW w:w="1268" w:type="dxa"/>
+          </w:tcPr>
+          <w:p>
+            <w:r>
+              <w:t>2021-0</w:t>
+            </w:r>
+            <w:r>
+              <w:t>5</w:t>
+            </w:r>
+            <w:r>
+              <w:t>-01 09:15:00</w:t>
+            </w:r>
+          </w:p>
+        </w:tc>
+        <w:tc>
+          <w:tcPr>
+            <w:tcW w:w="1301" w:type="dxa"/>
+          </w:tcPr>
+          <w:p>
+            <w:pPr>
+              <w:jc w:val="center"/>
+            </w:pPr>
+            <w:r>
+              <w:t>1</w:t>
+            </w:r>
+          </w:p>
+        </w:tc>
+        <w:tc>
+          <w:tcPr>
+            <w:tcW w:w="1706" w:type="dxa"/>
+          </w:tcPr>
+          <w:p>
+            <w:r>
+              <w:t>Lesson 1 How get free money</w:t>
+            </w:r>
+          </w:p>
+        </w:tc>
+        <w:tc>
+          <w:tcPr>
+            <w:tcW w:w="1129" w:type="dxa"/>
+          </w:tcPr>
+          <w:p>
+            <w:r>
+              <w:t xml:space="preserve">Lesson 1 How to train </w:t>
+            </w:r>
+            <w:proofErr w:type="spellStart"/>
+            <w:r>
+              <w:t>dragons</w:t>
+            </w:r>
+            <w:r>
+              <w:t>|</w:t>
+            </w:r>
+            <w:r>
+              <w:t>Lesson</w:t>
+            </w:r>
+            <w:proofErr w:type="spellEnd"/>
+            <w:r>
+              <w:t xml:space="preserve"> 1 How get free money</w:t>
             </w:r>
           </w:p>
         </w:tc>
@@ -4466,11 +5444,12 @@
   <w:style w:type="paragraph" w:default="1" w:styleId="Normal">
     <w:name w:val="Normal"/>
     <w:qFormat/>
-    <w:rsid w:val="00E27184"/>
+    <w:rsid w:val="00B0531F"/>
   </w:style>
   <w:style w:type="character" w:default="1" w:styleId="DefaultParagraphFont">
     <w:name w:val="Default Paragraph Font"/>
     <w:uiPriority w:val="1"/>
+    <w:semiHidden/>
     <w:unhideWhenUsed/>
   </w:style>
   <w:style w:type="table" w:default="1" w:styleId="TableNormal">

</xml_diff>

<commit_message>
Creation of employee table
</commit_message>
<xml_diff>
--- a/Dummy data for database.docx
+++ b/Dummy data for database.docx
@@ -2,6 +2,406 @@
 <file path=word/document.xml><?xml version="1.0" encoding="utf-8"?>
 <w:document xmlns:wpc="http://schemas.microsoft.com/office/word/2010/wordprocessingCanvas" xmlns:cx="http://schemas.microsoft.com/office/drawing/2014/chartex" xmlns:cx1="http://schemas.microsoft.com/office/drawing/2015/9/8/chartex" xmlns:cx2="http://schemas.microsoft.com/office/drawing/2015/10/21/chartex" xmlns:cx3="http://schemas.microsoft.com/office/drawing/2016/5/9/chartex" xmlns:cx4="http://schemas.microsoft.com/office/drawing/2016/5/10/chartex" xmlns:cx5="http://schemas.microsoft.com/office/drawing/2016/5/11/chartex" xmlns:cx6="http://schemas.microsoft.com/office/drawing/2016/5/12/chartex" xmlns:cx7="http://schemas.microsoft.com/office/drawing/2016/5/13/chartex" xmlns:cx8="http://schemas.microsoft.com/office/drawing/2016/5/14/chartex" xmlns:mc="http://schemas.openxmlformats.org/markup-compatibility/2006" xmlns:aink="http://schemas.microsoft.com/office/drawing/2016/ink" xmlns:am3d="http://schemas.microsoft.com/office/drawing/2017/model3d" xmlns:o="urn:schemas-microsoft-com:office:office" xmlns:r="http://schemas.openxmlformats.org/officeDocument/2006/relationships" xmlns:m="http://schemas.openxmlformats.org/officeDocument/2006/math" xmlns:v="urn:schemas-microsoft-com:vml" xmlns:wp14="http://schemas.microsoft.com/office/word/2010/wordprocessingDrawing" xmlns:wp="http://schemas.openxmlformats.org/drawingml/2006/wordprocessingDrawing" xmlns:w10="urn:schemas-microsoft-com:office:word" xmlns:w="http://schemas.openxmlformats.org/wordprocessingml/2006/main" xmlns:w14="http://schemas.microsoft.com/office/word/2010/wordml" xmlns:w15="http://schemas.microsoft.com/office/word/2012/wordml" xmlns:w16cex="http://schemas.microsoft.com/office/word/2018/wordml/cex" xmlns:w16cid="http://schemas.microsoft.com/office/word/2016/wordml/cid" xmlns:w16="http://schemas.microsoft.com/office/word/2018/wordml" xmlns:w16sdtdh="http://schemas.microsoft.com/office/word/2020/wordml/sdtdatahash" xmlns:w16se="http://schemas.microsoft.com/office/word/2015/wordml/symex" xmlns:wpg="http://schemas.microsoft.com/office/word/2010/wordprocessingGroup" xmlns:wpi="http://schemas.microsoft.com/office/word/2010/wordprocessingInk" xmlns:wne="http://schemas.microsoft.com/office/word/2006/wordml" xmlns:wps="http://schemas.microsoft.com/office/word/2010/wordprocessingShape" mc:Ignorable="w14 w15 w16se w16cid w16 w16cex w16sdtdh wp14">
   <w:body>
+    <w:p>
+      <w:r>
+        <w:t>E</w:t>
+      </w:r>
+      <w:r>
+        <w:t>mployee</w:t>
+      </w:r>
+    </w:p>
+    <w:tbl>
+      <w:tblPr>
+        <w:tblStyle w:val="TableGrid"/>
+        <w:tblW w:w="0" w:type="auto"/>
+        <w:tblLook w:val="04A0" w:firstRow="1" w:lastRow="0" w:firstColumn="1" w:lastColumn="0" w:noHBand="0" w:noVBand="1"/>
+      </w:tblPr>
+      <w:tblGrid>
+        <w:gridCol w:w="1355"/>
+        <w:gridCol w:w="947"/>
+        <w:gridCol w:w="1648"/>
+        <w:gridCol w:w="1307"/>
+      </w:tblGrid>
+      <w:tr>
+        <w:tc>
+          <w:tcPr>
+            <w:tcW w:w="1355" w:type="dxa"/>
+          </w:tcPr>
+          <w:p>
+            <w:pPr>
+              <w:jc w:val="center"/>
+            </w:pPr>
+            <w:r>
+              <w:t>Username</w:t>
+            </w:r>
+          </w:p>
+        </w:tc>
+        <w:tc>
+          <w:tcPr>
+            <w:tcW w:w="947" w:type="dxa"/>
+          </w:tcPr>
+          <w:p>
+            <w:pPr>
+              <w:jc w:val="center"/>
+            </w:pPr>
+            <w:r>
+              <w:t>Name</w:t>
+            </w:r>
+          </w:p>
+        </w:tc>
+        <w:tc>
+          <w:tcPr>
+            <w:tcW w:w="1648" w:type="dxa"/>
+          </w:tcPr>
+          <w:p>
+            <w:pPr>
+              <w:jc w:val="center"/>
+            </w:pPr>
+            <w:r>
+              <w:t>Current Designation</w:t>
+            </w:r>
+          </w:p>
+        </w:tc>
+        <w:tc>
+          <w:tcPr>
+            <w:tcW w:w="1307" w:type="dxa"/>
+          </w:tcPr>
+          <w:p>
+            <w:pPr>
+              <w:jc w:val="center"/>
+            </w:pPr>
+            <w:r>
+              <w:t>Department</w:t>
+            </w:r>
+          </w:p>
+        </w:tc>
+      </w:tr>
+      <w:tr>
+        <w:tc>
+          <w:tcPr>
+            <w:tcW w:w="1355" w:type="dxa"/>
+          </w:tcPr>
+          <w:p>
+            <w:pPr>
+              <w:jc w:val="center"/>
+            </w:pPr>
+            <w:r>
+              <w:t>Winnie</w:t>
+            </w:r>
+            <w:r>
+              <w:t>.2021</w:t>
+            </w:r>
+          </w:p>
+        </w:tc>
+        <w:tc>
+          <w:tcPr>
+            <w:tcW w:w="947" w:type="dxa"/>
+          </w:tcPr>
+          <w:p>
+            <w:pPr>
+              <w:jc w:val="center"/>
+            </w:pPr>
+            <w:r>
+              <w:t>Winnie</w:t>
+            </w:r>
+          </w:p>
+        </w:tc>
+        <w:tc>
+          <w:tcPr>
+            <w:tcW w:w="1648" w:type="dxa"/>
+          </w:tcPr>
+          <w:p>
+            <w:r>
+              <w:t>Worker</w:t>
+            </w:r>
+          </w:p>
+        </w:tc>
+        <w:tc>
+          <w:tcPr>
+            <w:tcW w:w="1307" w:type="dxa"/>
+          </w:tcPr>
+          <w:p>
+            <w:pPr>
+              <w:jc w:val="center"/>
+            </w:pPr>
+            <w:r>
+              <w:t>Sales</w:t>
+            </w:r>
+          </w:p>
+        </w:tc>
+      </w:tr>
+      <w:tr>
+        <w:tc>
+          <w:tcPr>
+            <w:tcW w:w="1355" w:type="dxa"/>
+          </w:tcPr>
+          <w:p>
+            <w:pPr>
+              <w:jc w:val="center"/>
+            </w:pPr>
+            <w:r>
+              <w:t>Mary</w:t>
+            </w:r>
+            <w:r>
+              <w:t>.2021</w:t>
+            </w:r>
+          </w:p>
+        </w:tc>
+        <w:tc>
+          <w:tcPr>
+            <w:tcW w:w="947" w:type="dxa"/>
+          </w:tcPr>
+          <w:p>
+            <w:pPr>
+              <w:jc w:val="center"/>
+            </w:pPr>
+            <w:r>
+              <w:t>Mary</w:t>
+            </w:r>
+          </w:p>
+        </w:tc>
+        <w:tc>
+          <w:tcPr>
+            <w:tcW w:w="1648" w:type="dxa"/>
+          </w:tcPr>
+          <w:p>
+            <w:r>
+              <w:t>Worker</w:t>
+            </w:r>
+          </w:p>
+        </w:tc>
+        <w:tc>
+          <w:tcPr>
+            <w:tcW w:w="1307" w:type="dxa"/>
+          </w:tcPr>
+          <w:p>
+            <w:pPr>
+              <w:jc w:val="center"/>
+            </w:pPr>
+            <w:r>
+              <w:t>Sales</w:t>
+            </w:r>
+          </w:p>
+        </w:tc>
+      </w:tr>
+      <w:tr>
+        <w:tc>
+          <w:tcPr>
+            <w:tcW w:w="1355" w:type="dxa"/>
+          </w:tcPr>
+          <w:p>
+            <w:pPr>
+              <w:jc w:val="center"/>
+            </w:pPr>
+            <w:r>
+              <w:t>Luke</w:t>
+            </w:r>
+            <w:r>
+              <w:t>.2021</w:t>
+            </w:r>
+          </w:p>
+        </w:tc>
+        <w:tc>
+          <w:tcPr>
+            <w:tcW w:w="947" w:type="dxa"/>
+          </w:tcPr>
+          <w:p>
+            <w:pPr>
+              <w:jc w:val="center"/>
+            </w:pPr>
+            <w:r>
+              <w:t>Luke</w:t>
+            </w:r>
+          </w:p>
+        </w:tc>
+        <w:tc>
+          <w:tcPr>
+            <w:tcW w:w="1648" w:type="dxa"/>
+          </w:tcPr>
+          <w:p>
+            <w:r>
+              <w:t>Manager</w:t>
+            </w:r>
+          </w:p>
+        </w:tc>
+        <w:tc>
+          <w:tcPr>
+            <w:tcW w:w="1307" w:type="dxa"/>
+          </w:tcPr>
+          <w:p>
+            <w:pPr>
+              <w:jc w:val="center"/>
+            </w:pPr>
+            <w:r>
+              <w:t>Sales</w:t>
+            </w:r>
+          </w:p>
+        </w:tc>
+      </w:tr>
+      <w:tr>
+        <w:tc>
+          <w:tcPr>
+            <w:tcW w:w="1355" w:type="dxa"/>
+          </w:tcPr>
+          <w:p>
+            <w:pPr>
+              <w:jc w:val="center"/>
+            </w:pPr>
+            <w:r>
+              <w:t>Chris</w:t>
+            </w:r>
+            <w:r>
+              <w:t>.2021</w:t>
+            </w:r>
+          </w:p>
+        </w:tc>
+        <w:tc>
+          <w:tcPr>
+            <w:tcW w:w="947" w:type="dxa"/>
+          </w:tcPr>
+          <w:p>
+            <w:pPr>
+              <w:jc w:val="center"/>
+            </w:pPr>
+            <w:r>
+              <w:t>Chris</w:t>
+            </w:r>
+          </w:p>
+        </w:tc>
+        <w:tc>
+          <w:tcPr>
+            <w:tcW w:w="1648" w:type="dxa"/>
+          </w:tcPr>
+          <w:p>
+            <w:r>
+              <w:t>Manager</w:t>
+            </w:r>
+          </w:p>
+        </w:tc>
+        <w:tc>
+          <w:tcPr>
+            <w:tcW w:w="1307" w:type="dxa"/>
+          </w:tcPr>
+          <w:p>
+            <w:pPr>
+              <w:jc w:val="center"/>
+            </w:pPr>
+            <w:r>
+              <w:t>Sales</w:t>
+            </w:r>
+          </w:p>
+        </w:tc>
+      </w:tr>
+      <w:tr>
+        <w:tc>
+          <w:tcPr>
+            <w:tcW w:w="1355" w:type="dxa"/>
+          </w:tcPr>
+          <w:p>
+            <w:pPr>
+              <w:jc w:val="center"/>
+            </w:pPr>
+            <w:r>
+              <w:t>Joseph</w:t>
+            </w:r>
+            <w:r>
+              <w:t>.2021</w:t>
+            </w:r>
+          </w:p>
+        </w:tc>
+        <w:tc>
+          <w:tcPr>
+            <w:tcW w:w="947" w:type="dxa"/>
+          </w:tcPr>
+          <w:p>
+            <w:pPr>
+              <w:jc w:val="center"/>
+            </w:pPr>
+            <w:r>
+              <w:t>Joseph</w:t>
+            </w:r>
+          </w:p>
+        </w:tc>
+        <w:tc>
+          <w:tcPr>
+            <w:tcW w:w="1648" w:type="dxa"/>
+          </w:tcPr>
+          <w:p>
+            <w:r>
+              <w:t>Manager</w:t>
+            </w:r>
+          </w:p>
+        </w:tc>
+        <w:tc>
+          <w:tcPr>
+            <w:tcW w:w="1307" w:type="dxa"/>
+          </w:tcPr>
+          <w:p>
+            <w:pPr>
+              <w:jc w:val="center"/>
+            </w:pPr>
+            <w:r>
+              <w:t>Sales</w:t>
+            </w:r>
+          </w:p>
+        </w:tc>
+      </w:tr>
+      <w:tr>
+        <w:tc>
+          <w:tcPr>
+            <w:tcW w:w="1355" w:type="dxa"/>
+          </w:tcPr>
+          <w:p>
+            <w:pPr>
+              <w:jc w:val="center"/>
+            </w:pPr>
+            <w:r>
+              <w:t>God</w:t>
+            </w:r>
+            <w:r>
+              <w:t>.2021</w:t>
+            </w:r>
+          </w:p>
+        </w:tc>
+        <w:tc>
+          <w:tcPr>
+            <w:tcW w:w="947" w:type="dxa"/>
+          </w:tcPr>
+          <w:p>
+            <w:pPr>
+              <w:jc w:val="center"/>
+            </w:pPr>
+            <w:r>
+              <w:t>God</w:t>
+            </w:r>
+          </w:p>
+        </w:tc>
+        <w:tc>
+          <w:tcPr>
+            <w:tcW w:w="1648" w:type="dxa"/>
+          </w:tcPr>
+          <w:p>
+            <w:r>
+              <w:t>Manager</w:t>
+            </w:r>
+          </w:p>
+        </w:tc>
+        <w:tc>
+          <w:tcPr>
+            <w:tcW w:w="1307" w:type="dxa"/>
+          </w:tcPr>
+          <w:p>
+            <w:pPr>
+              <w:jc w:val="center"/>
+            </w:pPr>
+            <w:r>
+              <w:t>Sales</w:t>
+            </w:r>
+          </w:p>
+        </w:tc>
+      </w:tr>
+    </w:tbl>
+    <w:p/>
     <w:p>
       <w:r>
         <w:t>Engineer</w:t>
@@ -14,17 +414,18 @@
         <w:tblLook w:val="04A0" w:firstRow="1" w:lastRow="0" w:firstColumn="1" w:lastColumn="0" w:noHBand="0" w:noVBand="1"/>
       </w:tblPr>
       <w:tblGrid>
-        <w:gridCol w:w="668"/>
-        <w:gridCol w:w="1066"/>
+        <w:gridCol w:w="588"/>
+        <w:gridCol w:w="920"/>
         <w:gridCol w:w="1808"/>
-        <w:gridCol w:w="806"/>
+        <w:gridCol w:w="793"/>
         <w:gridCol w:w="1938"/>
-        <w:gridCol w:w="2730"/>
+        <w:gridCol w:w="1614"/>
+        <w:gridCol w:w="1355"/>
       </w:tblGrid>
       <w:tr>
         <w:tc>
           <w:tcPr>
-            <w:tcW w:w="668" w:type="dxa"/>
+            <w:tcW w:w="597" w:type="dxa"/>
           </w:tcPr>
           <w:p>
             <w:pPr>
@@ -37,7 +438,7 @@
         </w:tc>
         <w:tc>
           <w:tcPr>
-            <w:tcW w:w="1066" w:type="dxa"/>
+            <w:tcW w:w="937" w:type="dxa"/>
           </w:tcPr>
           <w:p>
             <w:pPr>
@@ -63,7 +464,7 @@
         </w:tc>
         <w:tc>
           <w:tcPr>
-            <w:tcW w:w="806" w:type="dxa"/>
+            <w:tcW w:w="794" w:type="dxa"/>
           </w:tcPr>
           <w:p>
             <w:pPr>
@@ -89,7 +490,7 @@
         </w:tc>
         <w:tc>
           <w:tcPr>
-            <w:tcW w:w="2730" w:type="dxa"/>
+            <w:tcW w:w="1742" w:type="dxa"/>
           </w:tcPr>
           <w:p>
             <w:pPr>
@@ -100,11 +501,24 @@
             </w:r>
           </w:p>
         </w:tc>
-      </w:tr>
-      <w:tr>
-        <w:tc>
-          <w:tcPr>
-            <w:tcW w:w="668" w:type="dxa"/>
+        <w:tc>
+          <w:tcPr>
+            <w:tcW w:w="1200" w:type="dxa"/>
+          </w:tcPr>
+          <w:p>
+            <w:pPr>
+              <w:jc w:val="center"/>
+            </w:pPr>
+            <w:r>
+              <w:t>Username</w:t>
+            </w:r>
+          </w:p>
+        </w:tc>
+      </w:tr>
+      <w:tr>
+        <w:tc>
+          <w:tcPr>
+            <w:tcW w:w="597" w:type="dxa"/>
           </w:tcPr>
           <w:p>
             <w:pPr>
@@ -117,7 +531,7 @@
         </w:tc>
         <w:tc>
           <w:tcPr>
-            <w:tcW w:w="1066" w:type="dxa"/>
+            <w:tcW w:w="937" w:type="dxa"/>
           </w:tcPr>
           <w:p>
             <w:pPr>
@@ -140,7 +554,7 @@
         </w:tc>
         <w:tc>
           <w:tcPr>
-            <w:tcW w:w="806" w:type="dxa"/>
+            <w:tcW w:w="794" w:type="dxa"/>
           </w:tcPr>
           <w:p>
             <w:pPr>
@@ -168,7 +582,7 @@
         </w:tc>
         <w:tc>
           <w:tcPr>
-            <w:tcW w:w="2730" w:type="dxa"/>
+            <w:tcW w:w="1742" w:type="dxa"/>
           </w:tcPr>
           <w:p>
             <w:r>
@@ -176,11 +590,21 @@
             </w:r>
           </w:p>
         </w:tc>
-      </w:tr>
-      <w:tr>
-        <w:tc>
-          <w:tcPr>
-            <w:tcW w:w="668" w:type="dxa"/>
+        <w:tc>
+          <w:tcPr>
+            <w:tcW w:w="1200" w:type="dxa"/>
+          </w:tcPr>
+          <w:p>
+            <w:r>
+              <w:t>Winnie.2021</w:t>
+            </w:r>
+          </w:p>
+        </w:tc>
+      </w:tr>
+      <w:tr>
+        <w:tc>
+          <w:tcPr>
+            <w:tcW w:w="597" w:type="dxa"/>
           </w:tcPr>
           <w:p>
             <w:pPr>
@@ -193,7 +617,7 @@
         </w:tc>
         <w:tc>
           <w:tcPr>
-            <w:tcW w:w="1066" w:type="dxa"/>
+            <w:tcW w:w="937" w:type="dxa"/>
           </w:tcPr>
           <w:p>
             <w:pPr>
@@ -216,7 +640,7 @@
         </w:tc>
         <w:tc>
           <w:tcPr>
-            <w:tcW w:w="806" w:type="dxa"/>
+            <w:tcW w:w="794" w:type="dxa"/>
           </w:tcPr>
           <w:p>
             <w:pPr>
@@ -244,7 +668,7 @@
         </w:tc>
         <w:tc>
           <w:tcPr>
-            <w:tcW w:w="2730" w:type="dxa"/>
+            <w:tcW w:w="1742" w:type="dxa"/>
           </w:tcPr>
           <w:p>
             <w:r>
@@ -252,11 +676,21 @@
             </w:r>
           </w:p>
         </w:tc>
-      </w:tr>
-      <w:tr>
-        <w:tc>
-          <w:tcPr>
-            <w:tcW w:w="668" w:type="dxa"/>
+        <w:tc>
+          <w:tcPr>
+            <w:tcW w:w="1200" w:type="dxa"/>
+          </w:tcPr>
+          <w:p>
+            <w:r>
+              <w:t>Mary.2021</w:t>
+            </w:r>
+          </w:p>
+        </w:tc>
+      </w:tr>
+      <w:tr>
+        <w:tc>
+          <w:tcPr>
+            <w:tcW w:w="597" w:type="dxa"/>
           </w:tcPr>
           <w:p>
             <w:pPr>
@@ -269,7 +703,7 @@
         </w:tc>
         <w:tc>
           <w:tcPr>
-            <w:tcW w:w="1066" w:type="dxa"/>
+            <w:tcW w:w="937" w:type="dxa"/>
           </w:tcPr>
           <w:p>
             <w:pPr>
@@ -292,7 +726,7 @@
         </w:tc>
         <w:tc>
           <w:tcPr>
-            <w:tcW w:w="806" w:type="dxa"/>
+            <w:tcW w:w="794" w:type="dxa"/>
           </w:tcPr>
           <w:p>
             <w:pPr>
@@ -320,11 +754,21 @@
         </w:tc>
         <w:tc>
           <w:tcPr>
-            <w:tcW w:w="2730" w:type="dxa"/>
+            <w:tcW w:w="1742" w:type="dxa"/>
           </w:tcPr>
           <w:p>
             <w:r>
               <w:t>81 Victoria St, Singapore 188065</w:t>
+            </w:r>
+          </w:p>
+        </w:tc>
+        <w:tc>
+          <w:tcPr>
+            <w:tcW w:w="1200" w:type="dxa"/>
+          </w:tcPr>
+          <w:p>
+            <w:r>
+              <w:t>Luke.2021</w:t>
             </w:r>
           </w:p>
         </w:tc>
@@ -343,17 +787,18 @@
         <w:tblLook w:val="04A0" w:firstRow="1" w:lastRow="0" w:firstColumn="1" w:lastColumn="0" w:noHBand="0" w:noVBand="1"/>
       </w:tblPr>
       <w:tblGrid>
-        <w:gridCol w:w="668"/>
-        <w:gridCol w:w="1066"/>
-        <w:gridCol w:w="1808"/>
-        <w:gridCol w:w="806"/>
-        <w:gridCol w:w="1938"/>
-        <w:gridCol w:w="2730"/>
+        <w:gridCol w:w="607"/>
+        <w:gridCol w:w="943"/>
+        <w:gridCol w:w="1425"/>
+        <w:gridCol w:w="796"/>
+        <w:gridCol w:w="1936"/>
+        <w:gridCol w:w="1886"/>
+        <w:gridCol w:w="1423"/>
       </w:tblGrid>
       <w:tr>
         <w:tc>
           <w:tcPr>
-            <w:tcW w:w="668" w:type="dxa"/>
+            <w:tcW w:w="607" w:type="dxa"/>
           </w:tcPr>
           <w:p>
             <w:pPr>
@@ -366,7 +811,7 @@
         </w:tc>
         <w:tc>
           <w:tcPr>
-            <w:tcW w:w="1066" w:type="dxa"/>
+            <w:tcW w:w="943" w:type="dxa"/>
           </w:tcPr>
           <w:p>
             <w:pPr>
@@ -379,7 +824,7 @@
         </w:tc>
         <w:tc>
           <w:tcPr>
-            <w:tcW w:w="1808" w:type="dxa"/>
+            <w:tcW w:w="1425" w:type="dxa"/>
           </w:tcPr>
           <w:p>
             <w:pPr>
@@ -392,7 +837,7 @@
         </w:tc>
         <w:tc>
           <w:tcPr>
-            <w:tcW w:w="806" w:type="dxa"/>
+            <w:tcW w:w="796" w:type="dxa"/>
           </w:tcPr>
           <w:p>
             <w:pPr>
@@ -405,7 +850,7 @@
         </w:tc>
         <w:tc>
           <w:tcPr>
-            <w:tcW w:w="1938" w:type="dxa"/>
+            <w:tcW w:w="1936" w:type="dxa"/>
           </w:tcPr>
           <w:p>
             <w:pPr>
@@ -418,7 +863,7 @@
         </w:tc>
         <w:tc>
           <w:tcPr>
-            <w:tcW w:w="2730" w:type="dxa"/>
+            <w:tcW w:w="1886" w:type="dxa"/>
           </w:tcPr>
           <w:p>
             <w:pPr>
@@ -429,11 +874,24 @@
             </w:r>
           </w:p>
         </w:tc>
-      </w:tr>
-      <w:tr>
-        <w:tc>
-          <w:tcPr>
-            <w:tcW w:w="668" w:type="dxa"/>
+        <w:tc>
+          <w:tcPr>
+            <w:tcW w:w="1423" w:type="dxa"/>
+          </w:tcPr>
+          <w:p>
+            <w:pPr>
+              <w:jc w:val="center"/>
+            </w:pPr>
+            <w:r>
+              <w:t>Username</w:t>
+            </w:r>
+          </w:p>
+        </w:tc>
+      </w:tr>
+      <w:tr>
+        <w:tc>
+          <w:tcPr>
+            <w:tcW w:w="607" w:type="dxa"/>
           </w:tcPr>
           <w:p>
             <w:pPr>
@@ -446,7 +904,7 @@
         </w:tc>
         <w:tc>
           <w:tcPr>
-            <w:tcW w:w="1066" w:type="dxa"/>
+            <w:tcW w:w="943" w:type="dxa"/>
           </w:tcPr>
           <w:p>
             <w:pPr>
@@ -459,7 +917,7 @@
         </w:tc>
         <w:tc>
           <w:tcPr>
-            <w:tcW w:w="1808" w:type="dxa"/>
+            <w:tcW w:w="1425" w:type="dxa"/>
           </w:tcPr>
           <w:p>
             <w:r>
@@ -469,7 +927,7 @@
         </w:tc>
         <w:tc>
           <w:tcPr>
-            <w:tcW w:w="806" w:type="dxa"/>
+            <w:tcW w:w="796" w:type="dxa"/>
           </w:tcPr>
           <w:p>
             <w:pPr>
@@ -482,7 +940,7 @@
         </w:tc>
         <w:tc>
           <w:tcPr>
-            <w:tcW w:w="1938" w:type="dxa"/>
+            <w:tcW w:w="1936" w:type="dxa"/>
           </w:tcPr>
           <w:p>
             <w:hyperlink r:id="rId7" w:history="1">
@@ -497,7 +955,7 @@
         </w:tc>
         <w:tc>
           <w:tcPr>
-            <w:tcW w:w="2730" w:type="dxa"/>
+            <w:tcW w:w="1886" w:type="dxa"/>
           </w:tcPr>
           <w:p>
             <w:r>
@@ -505,11 +963,21 @@
             </w:r>
           </w:p>
         </w:tc>
-      </w:tr>
-      <w:tr>
-        <w:tc>
-          <w:tcPr>
-            <w:tcW w:w="668" w:type="dxa"/>
+        <w:tc>
+          <w:tcPr>
+            <w:tcW w:w="1423" w:type="dxa"/>
+          </w:tcPr>
+          <w:p>
+            <w:r>
+              <w:t>Chris.2021</w:t>
+            </w:r>
+          </w:p>
+        </w:tc>
+      </w:tr>
+      <w:tr>
+        <w:tc>
+          <w:tcPr>
+            <w:tcW w:w="607" w:type="dxa"/>
           </w:tcPr>
           <w:p>
             <w:pPr>
@@ -522,7 +990,7 @@
         </w:tc>
         <w:tc>
           <w:tcPr>
-            <w:tcW w:w="1066" w:type="dxa"/>
+            <w:tcW w:w="943" w:type="dxa"/>
           </w:tcPr>
           <w:p>
             <w:pPr>
@@ -535,7 +1003,7 @@
         </w:tc>
         <w:tc>
           <w:tcPr>
-            <w:tcW w:w="1808" w:type="dxa"/>
+            <w:tcW w:w="1425" w:type="dxa"/>
           </w:tcPr>
           <w:p>
             <w:r>
@@ -545,7 +1013,7 @@
         </w:tc>
         <w:tc>
           <w:tcPr>
-            <w:tcW w:w="806" w:type="dxa"/>
+            <w:tcW w:w="796" w:type="dxa"/>
           </w:tcPr>
           <w:p>
             <w:pPr>
@@ -558,7 +1026,7 @@
         </w:tc>
         <w:tc>
           <w:tcPr>
-            <w:tcW w:w="1938" w:type="dxa"/>
+            <w:tcW w:w="1936" w:type="dxa"/>
           </w:tcPr>
           <w:p>
             <w:hyperlink r:id="rId8" w:history="1">
@@ -573,7 +1041,7 @@
         </w:tc>
         <w:tc>
           <w:tcPr>
-            <w:tcW w:w="2730" w:type="dxa"/>
+            <w:tcW w:w="1886" w:type="dxa"/>
           </w:tcPr>
           <w:p>
             <w:r>
@@ -581,11 +1049,21 @@
             </w:r>
           </w:p>
         </w:tc>
-      </w:tr>
-      <w:tr>
-        <w:tc>
-          <w:tcPr>
-            <w:tcW w:w="668" w:type="dxa"/>
+        <w:tc>
+          <w:tcPr>
+            <w:tcW w:w="1423" w:type="dxa"/>
+          </w:tcPr>
+          <w:p>
+            <w:r>
+              <w:t>Joseph.2021</w:t>
+            </w:r>
+          </w:p>
+        </w:tc>
+      </w:tr>
+      <w:tr>
+        <w:tc>
+          <w:tcPr>
+            <w:tcW w:w="607" w:type="dxa"/>
           </w:tcPr>
           <w:p>
             <w:pPr>
@@ -598,7 +1076,7 @@
         </w:tc>
         <w:tc>
           <w:tcPr>
-            <w:tcW w:w="1066" w:type="dxa"/>
+            <w:tcW w:w="943" w:type="dxa"/>
           </w:tcPr>
           <w:p>
             <w:pPr>
@@ -611,7 +1089,7 @@
         </w:tc>
         <w:tc>
           <w:tcPr>
-            <w:tcW w:w="1808" w:type="dxa"/>
+            <w:tcW w:w="1425" w:type="dxa"/>
           </w:tcPr>
           <w:p>
             <w:r>
@@ -621,7 +1099,7 @@
         </w:tc>
         <w:tc>
           <w:tcPr>
-            <w:tcW w:w="806" w:type="dxa"/>
+            <w:tcW w:w="796" w:type="dxa"/>
           </w:tcPr>
           <w:p>
             <w:pPr>
@@ -634,7 +1112,7 @@
         </w:tc>
         <w:tc>
           <w:tcPr>
-            <w:tcW w:w="1938" w:type="dxa"/>
+            <w:tcW w:w="1936" w:type="dxa"/>
           </w:tcPr>
           <w:p>
             <w:hyperlink r:id="rId9" w:history="1">
@@ -649,11 +1127,21 @@
         </w:tc>
         <w:tc>
           <w:tcPr>
-            <w:tcW w:w="2730" w:type="dxa"/>
+            <w:tcW w:w="1886" w:type="dxa"/>
           </w:tcPr>
           <w:p>
             <w:r>
               <w:t>81 Victoria St, Singapore 188065</w:t>
+            </w:r>
+          </w:p>
+        </w:tc>
+        <w:tc>
+          <w:tcPr>
+            <w:tcW w:w="1423" w:type="dxa"/>
+          </w:tcPr>
+          <w:p>
+            <w:r>
+              <w:t>God.2021</w:t>
             </w:r>
           </w:p>
         </w:tc>
@@ -1153,6 +1641,7 @@
               <w:jc w:val="center"/>
             </w:pPr>
             <w:r>
+              <w:lastRenderedPageBreak/>
               <w:t>G1</w:t>
             </w:r>
           </w:p>
@@ -3586,10 +4075,7 @@
           </w:tcPr>
           <w:p>
             <w:r>
-              <w:t xml:space="preserve">Lesson 1 How </w:t>
-            </w:r>
-            <w:r>
-              <w:t>get free money</w:t>
+              <w:t>Lesson 1 How get free money</w:t>
             </w:r>
           </w:p>
         </w:tc>
@@ -3676,10 +4162,7 @@
           </w:tcPr>
           <w:p>
             <w:r>
-              <w:t xml:space="preserve">Lesson 1 </w:t>
-            </w:r>
-            <w:r>
-              <w:t>Reflections</w:t>
+              <w:t>Lesson 1 Reflections</w:t>
             </w:r>
           </w:p>
         </w:tc>
@@ -3766,16 +4249,7 @@
           </w:tcPr>
           <w:p>
             <w:r>
-              <w:t xml:space="preserve">Lesson </w:t>
-            </w:r>
-            <w:r>
-              <w:t>2</w:t>
-            </w:r>
-            <w:r>
-              <w:t xml:space="preserve"> </w:t>
-            </w:r>
-            <w:r>
-              <w:t xml:space="preserve">History of </w:t>
+              <w:t xml:space="preserve">Lesson 2 History of </w:t>
             </w:r>
             <w:proofErr w:type="spellStart"/>
             <w:r>
@@ -3867,10 +4341,7 @@
           </w:tcPr>
           <w:p>
             <w:r>
-              <w:t xml:space="preserve">Lesson </w:t>
-            </w:r>
-            <w:r>
-              <w:t>2 Why is machine learning so hard?</w:t>
+              <w:t>Lesson 2 Why is machine learning so hard?</w:t>
             </w:r>
           </w:p>
         </w:tc>
@@ -3957,16 +4428,7 @@
           </w:tcPr>
           <w:p>
             <w:r>
-              <w:t xml:space="preserve">Lesson </w:t>
-            </w:r>
-            <w:r>
-              <w:t>3</w:t>
-            </w:r>
-            <w:r>
-              <w:t xml:space="preserve"> </w:t>
-            </w:r>
-            <w:r>
-              <w:t>Convolution Neural Network</w:t>
+              <w:t>Lesson 3 Convolution Neural Network</w:t>
             </w:r>
           </w:p>
         </w:tc>
@@ -4053,10 +4515,7 @@
           </w:tcPr>
           <w:p>
             <w:r>
-              <w:t xml:space="preserve">Lesson </w:t>
-            </w:r>
-            <w:r>
-              <w:t>3 Backward and forward propagation in neural network</w:t>
+              <w:t>Lesson 3 Backward and forward propagation in neural network</w:t>
             </w:r>
           </w:p>
         </w:tc>
@@ -4931,8 +5390,54 @@
               <w:jc w:val="center"/>
             </w:pPr>
             <w:r>
-              <w:t>00</w:t>
-            </w:r>
+              <w:t>001</w:t>
+            </w:r>
+          </w:p>
+        </w:tc>
+        <w:tc>
+          <w:tcPr>
+            <w:tcW w:w="618" w:type="dxa"/>
+          </w:tcPr>
+          <w:p>
+            <w:pPr>
+              <w:jc w:val="center"/>
+            </w:pPr>
+            <w:r>
+              <w:t>G2</w:t>
+            </w:r>
+          </w:p>
+        </w:tc>
+        <w:tc>
+          <w:tcPr>
+            <w:tcW w:w="782" w:type="dxa"/>
+          </w:tcPr>
+          <w:p>
+            <w:pPr>
+              <w:jc w:val="center"/>
+            </w:pPr>
+            <w:r>
+              <w:t>IS112</w:t>
+            </w:r>
+          </w:p>
+        </w:tc>
+        <w:tc>
+          <w:tcPr>
+            <w:tcW w:w="1268" w:type="dxa"/>
+          </w:tcPr>
+          <w:p>
+            <w:r>
+              <w:t>2021-05-01 09:15:00</w:t>
+            </w:r>
+          </w:p>
+        </w:tc>
+        <w:tc>
+          <w:tcPr>
+            <w:tcW w:w="1301" w:type="dxa"/>
+          </w:tcPr>
+          <w:p>
+            <w:pPr>
+              <w:jc w:val="center"/>
+            </w:pPr>
             <w:r>
               <w:t>1</w:t>
             </w:r>
@@ -4940,67 +5445,6 @@
         </w:tc>
         <w:tc>
           <w:tcPr>
-            <w:tcW w:w="618" w:type="dxa"/>
-          </w:tcPr>
-          <w:p>
-            <w:pPr>
-              <w:jc w:val="center"/>
-            </w:pPr>
-            <w:r>
-              <w:t>G</w:t>
-            </w:r>
-            <w:r>
-              <w:t>2</w:t>
-            </w:r>
-          </w:p>
-        </w:tc>
-        <w:tc>
-          <w:tcPr>
-            <w:tcW w:w="782" w:type="dxa"/>
-          </w:tcPr>
-          <w:p>
-            <w:pPr>
-              <w:jc w:val="center"/>
-            </w:pPr>
-            <w:r>
-              <w:t>IS11</w:t>
-            </w:r>
-            <w:r>
-              <w:t>2</w:t>
-            </w:r>
-          </w:p>
-        </w:tc>
-        <w:tc>
-          <w:tcPr>
-            <w:tcW w:w="1268" w:type="dxa"/>
-          </w:tcPr>
-          <w:p>
-            <w:r>
-              <w:t>2021-0</w:t>
-            </w:r>
-            <w:r>
-              <w:t>5</w:t>
-            </w:r>
-            <w:r>
-              <w:t>-01 09:15:00</w:t>
-            </w:r>
-          </w:p>
-        </w:tc>
-        <w:tc>
-          <w:tcPr>
-            <w:tcW w:w="1301" w:type="dxa"/>
-          </w:tcPr>
-          <w:p>
-            <w:pPr>
-              <w:jc w:val="center"/>
-            </w:pPr>
-            <w:r>
-              <w:t>1</w:t>
-            </w:r>
-          </w:p>
-        </w:tc>
-        <w:tc>
-          <w:tcPr>
             <w:tcW w:w="1706" w:type="dxa"/>
           </w:tcPr>
           <w:p>
@@ -5019,13 +5463,7 @@
             </w:r>
             <w:proofErr w:type="spellStart"/>
             <w:r>
-              <w:t>dragons</w:t>
-            </w:r>
-            <w:r>
-              <w:t>|</w:t>
-            </w:r>
-            <w:r>
-              <w:t>Lesson</w:t>
+              <w:t>dragons|Lesson</w:t>
             </w:r>
             <w:proofErr w:type="spellEnd"/>
             <w:r>

</xml_diff>